<commit_message>
updated biosketch stuff AND specific aims
</commit_message>
<xml_diff>
--- a/nihf32-2020/biosketch/boehm-biosketch.docx
+++ b/nihf32-2020/biosketch/boehm-biosketch.docx
@@ -146,11 +146,11 @@
         <w:tblLook w:val="04a0" w:noVBand="1" w:noHBand="0" w:lastColumn="0" w:firstColumn="1" w:lastRow="0" w:firstRow="1"/>
       </w:tblPr>
       <w:tblGrid>
-        <w:gridCol w:w="3957"/>
-        <w:gridCol w:w="1623"/>
+        <w:gridCol w:w="3956"/>
+        <w:gridCol w:w="1624"/>
         <w:gridCol w:w="1437"/>
-        <w:gridCol w:w="1442"/>
-        <w:gridCol w:w="2429"/>
+        <w:gridCol w:w="1441"/>
+        <w:gridCol w:w="2430"/>
       </w:tblGrid>
       <w:tr>
         <w:trPr>
@@ -159,7 +159,7 @@
         </w:trPr>
         <w:tc>
           <w:tcPr>
-            <w:tcW w:w="3957" w:type="dxa"/>
+            <w:tcW w:w="3956" w:type="dxa"/>
             <w:tcBorders>
               <w:left w:val="nil"/>
             </w:tcBorders>
@@ -185,7 +185,7 @@
         </w:tc>
         <w:tc>
           <w:tcPr>
-            <w:tcW w:w="1623" w:type="dxa"/>
+            <w:tcW w:w="1624" w:type="dxa"/>
             <w:tcBorders/>
             <w:shd w:fill="auto" w:val="clear"/>
             <w:vAlign w:val="center"/>
@@ -277,7 +277,7 @@
         </w:tc>
         <w:tc>
           <w:tcPr>
-            <w:tcW w:w="1442" w:type="dxa"/>
+            <w:tcW w:w="1441" w:type="dxa"/>
             <w:tcBorders/>
             <w:shd w:fill="auto" w:val="clear"/>
             <w:vAlign w:val="center"/>
@@ -329,7 +329,7 @@
         </w:tc>
         <w:tc>
           <w:tcPr>
-            <w:tcW w:w="2429" w:type="dxa"/>
+            <w:tcW w:w="2430" w:type="dxa"/>
             <w:tcBorders>
               <w:right w:val="nil"/>
             </w:tcBorders>
@@ -373,7 +373,7 @@
         </w:trPr>
         <w:tc>
           <w:tcPr>
-            <w:tcW w:w="3957" w:type="dxa"/>
+            <w:tcW w:w="3956" w:type="dxa"/>
             <w:tcBorders>
               <w:left w:val="nil"/>
               <w:bottom w:val="nil"/>
@@ -400,7 +400,7 @@
         </w:tc>
         <w:tc>
           <w:tcPr>
-            <w:tcW w:w="1623" w:type="dxa"/>
+            <w:tcW w:w="1624" w:type="dxa"/>
             <w:tcBorders>
               <w:bottom w:val="nil"/>
             </w:tcBorders>
@@ -454,7 +454,7 @@
         </w:tc>
         <w:tc>
           <w:tcPr>
-            <w:tcW w:w="1442" w:type="dxa"/>
+            <w:tcW w:w="1441" w:type="dxa"/>
             <w:tcBorders>
               <w:bottom w:val="nil"/>
             </w:tcBorders>
@@ -481,7 +481,7 @@
         </w:tc>
         <w:tc>
           <w:tcPr>
-            <w:tcW w:w="2429" w:type="dxa"/>
+            <w:tcW w:w="2430" w:type="dxa"/>
             <w:tcBorders>
               <w:bottom w:val="nil"/>
               <w:right w:val="nil"/>
@@ -514,7 +514,7 @@
         </w:trPr>
         <w:tc>
           <w:tcPr>
-            <w:tcW w:w="3957" w:type="dxa"/>
+            <w:tcW w:w="3956" w:type="dxa"/>
             <w:tcBorders>
               <w:top w:val="nil"/>
               <w:left w:val="nil"/>
@@ -542,7 +542,7 @@
         </w:tc>
         <w:tc>
           <w:tcPr>
-            <w:tcW w:w="1623" w:type="dxa"/>
+            <w:tcW w:w="1624" w:type="dxa"/>
             <w:tcBorders>
               <w:top w:val="nil"/>
               <w:bottom w:val="nil"/>
@@ -598,7 +598,7 @@
         </w:tc>
         <w:tc>
           <w:tcPr>
-            <w:tcW w:w="1442" w:type="dxa"/>
+            <w:tcW w:w="1441" w:type="dxa"/>
             <w:tcBorders>
               <w:top w:val="nil"/>
               <w:bottom w:val="nil"/>
@@ -626,7 +626,7 @@
         </w:tc>
         <w:tc>
           <w:tcPr>
-            <w:tcW w:w="2429" w:type="dxa"/>
+            <w:tcW w:w="2430" w:type="dxa"/>
             <w:tcBorders>
               <w:top w:val="nil"/>
               <w:bottom w:val="nil"/>
@@ -660,7 +660,7 @@
         </w:trPr>
         <w:tc>
           <w:tcPr>
-            <w:tcW w:w="3957" w:type="dxa"/>
+            <w:tcW w:w="3956" w:type="dxa"/>
             <w:tcBorders>
               <w:top w:val="nil"/>
               <w:left w:val="nil"/>
@@ -688,7 +688,7 @@
         </w:tc>
         <w:tc>
           <w:tcPr>
-            <w:tcW w:w="1623" w:type="dxa"/>
+            <w:tcW w:w="1624" w:type="dxa"/>
             <w:tcBorders>
               <w:top w:val="nil"/>
               <w:bottom w:val="nil"/>
@@ -744,7 +744,7 @@
         </w:tc>
         <w:tc>
           <w:tcPr>
-            <w:tcW w:w="1442" w:type="dxa"/>
+            <w:tcW w:w="1441" w:type="dxa"/>
             <w:tcBorders>
               <w:top w:val="nil"/>
               <w:bottom w:val="nil"/>
@@ -772,7 +772,7 @@
         </w:tc>
         <w:tc>
           <w:tcPr>
-            <w:tcW w:w="2429" w:type="dxa"/>
+            <w:tcW w:w="2430" w:type="dxa"/>
             <w:tcBorders>
               <w:top w:val="nil"/>
               <w:bottom w:val="nil"/>
@@ -806,7 +806,7 @@
         </w:trPr>
         <w:tc>
           <w:tcPr>
-            <w:tcW w:w="3957" w:type="dxa"/>
+            <w:tcW w:w="3956" w:type="dxa"/>
             <w:tcBorders>
               <w:top w:val="nil"/>
               <w:left w:val="nil"/>
@@ -834,7 +834,7 @@
         </w:tc>
         <w:tc>
           <w:tcPr>
-            <w:tcW w:w="1623" w:type="dxa"/>
+            <w:tcW w:w="1624" w:type="dxa"/>
             <w:tcBorders>
               <w:top w:val="nil"/>
               <w:bottom w:val="nil"/>
@@ -890,7 +890,7 @@
         </w:tc>
         <w:tc>
           <w:tcPr>
-            <w:tcW w:w="1442" w:type="dxa"/>
+            <w:tcW w:w="1441" w:type="dxa"/>
             <w:tcBorders>
               <w:top w:val="nil"/>
               <w:bottom w:val="nil"/>
@@ -918,7 +918,7 @@
         </w:tc>
         <w:tc>
           <w:tcPr>
-            <w:tcW w:w="2429" w:type="dxa"/>
+            <w:tcW w:w="2430" w:type="dxa"/>
             <w:tcBorders>
               <w:top w:val="nil"/>
               <w:bottom w:val="nil"/>
@@ -952,7 +952,7 @@
         </w:trPr>
         <w:tc>
           <w:tcPr>
-            <w:tcW w:w="3957" w:type="dxa"/>
+            <w:tcW w:w="3956" w:type="dxa"/>
             <w:tcBorders>
               <w:top w:val="nil"/>
               <w:left w:val="nil"/>
@@ -980,7 +980,7 @@
         </w:tc>
         <w:tc>
           <w:tcPr>
-            <w:tcW w:w="1623" w:type="dxa"/>
+            <w:tcW w:w="1624" w:type="dxa"/>
             <w:tcBorders>
               <w:top w:val="nil"/>
               <w:bottom w:val="nil"/>
@@ -1035,7 +1035,7 @@
         </w:tc>
         <w:tc>
           <w:tcPr>
-            <w:tcW w:w="1442" w:type="dxa"/>
+            <w:tcW w:w="1441" w:type="dxa"/>
             <w:tcBorders>
               <w:top w:val="nil"/>
               <w:bottom w:val="nil"/>
@@ -1062,7 +1062,7 @@
         </w:tc>
         <w:tc>
           <w:tcPr>
-            <w:tcW w:w="2429" w:type="dxa"/>
+            <w:tcW w:w="2430" w:type="dxa"/>
             <w:tcBorders>
               <w:top w:val="nil"/>
               <w:bottom w:val="nil"/>
@@ -1136,89 +1136,6 @@
     <w:p>
       <w:pPr>
         <w:pStyle w:val="DataField11ptSingle"/>
-        <w:rPr/>
-      </w:pPr>
-      <w:r>
-        <w:rPr>
-          <w:rStyle w:val="Strong"/>
-          <w:b w:val="false"/>
-          <w:bCs w:val="false"/>
-        </w:rPr>
-        <w:t>I will use this fellowship training to develop Bayesian statistical methods to advance complex trait genetics. Specifically, I will implement a Bayesian hierarchical model for inferring allelic series at QTL. I will then apply this approach to traits in Diversity Outbred and Collaborative Cross mice. I first infer the allelic series at a QTL in Diversity Outbred mice. Then, because Diversity Outbred and Collaborative Cross mice share the same founders, I use the inferred allelic series to reduce the number of parameters fitted in the QTL scan in Collaborative Cross mice. This provides more statistical power to detect QTL with the specified allelic series.</w:t>
-      </w:r>
-    </w:p>
-    <w:p>
-      <w:pPr>
-        <w:pStyle w:val="DataField11ptSingle"/>
-        <w:rPr>
-          <w:rStyle w:val="Strong"/>
-          <w:b w:val="false"/>
-          <w:b w:val="false"/>
-          <w:bCs w:val="false"/>
-        </w:rPr>
-      </w:pPr>
-      <w:r>
-        <w:rPr>
-          <w:b w:val="false"/>
-          <w:bCs w:val="false"/>
-        </w:rPr>
-      </w:r>
-    </w:p>
-    <w:p>
-      <w:pPr>
-        <w:pStyle w:val="DataField11ptSingle"/>
-        <w:rPr/>
-      </w:pPr>
-      <w:r>
-        <w:rPr>
-          <w:rStyle w:val="Strong"/>
-          <w:b w:val="false"/>
-          <w:bCs w:val="false"/>
-        </w:rPr>
-        <w:t xml:space="preserve">My previous research in developing frequentist (not Bayesian) statistical methods for complex trait genetics resulted in multiple published journal articles reporting new methods, applications, and software. I now use the proposed fellowship training to elaborate my statistical methods </w:t>
-      </w:r>
-      <w:r>
-        <w:rPr>
-          <w:rStyle w:val="Strong"/>
-          <w:b w:val="false"/>
-          <w:bCs w:val="false"/>
-        </w:rPr>
-        <w:t>skills set</w:t>
-      </w:r>
-      <w:r>
-        <w:rPr>
-          <w:rStyle w:val="Strong"/>
-          <w:b w:val="false"/>
-          <w:bCs w:val="false"/>
-        </w:rPr>
-        <w:t xml:space="preserve"> with research in a Bayesian framework. I anticipate leveraging both Bayesian and frequentist methods in </w:t>
-      </w:r>
-      <w:r>
-        <w:rPr>
-          <w:rStyle w:val="Strong"/>
-          <w:rFonts w:eastAsia="Times New Roman" w:cs="Arial"/>
-          <w:b w:val="false"/>
-          <w:bCs w:val="false"/>
-          <w:color w:val="auto"/>
-          <w:kern w:val="0"/>
-          <w:sz w:val="22"/>
-          <w:szCs w:val="20"/>
-          <w:lang w:val="en-US" w:eastAsia="en-US" w:bidi="ar-SA"/>
-        </w:rPr>
-        <w:t xml:space="preserve">subsequent </w:t>
-      </w:r>
-      <w:r>
-        <w:rPr>
-          <w:rStyle w:val="Strong"/>
-          <w:b w:val="false"/>
-          <w:bCs w:val="false"/>
-        </w:rPr>
-        <w:t>methods development research.</w:t>
-      </w:r>
-    </w:p>
-    <w:p>
-      <w:pPr>
-        <w:pStyle w:val="DataField11ptSingle"/>
         <w:rPr>
           <w:rStyle w:val="Strong"/>
           <w:b w:val="false"/>
@@ -1585,133 +1502,10 @@
         </w:rPr>
       </w:pPr>
       <w:r>
-        <w:rPr/>
-      </w:r>
-    </w:p>
-    <w:p>
-      <w:pPr>
-        <w:pStyle w:val="DataField11ptSingle"/>
-        <w:rPr/>
-      </w:pPr>
-      <w:r>
-        <w:rPr>
-          <w:rStyle w:val="Strong"/>
+        <w:rPr>
           <w:i/>
           <w:iCs/>
         </w:rPr>
-        <w:t>1. Developing multivariate QTL mapping methods for systems genetics studies</w:t>
-      </w:r>
-    </w:p>
-    <w:p>
-      <w:pPr>
-        <w:pStyle w:val="DataField11ptSingle"/>
-        <w:rPr/>
-      </w:pPr>
-      <w:r>
-        <w:rPr>
-          <w:rStyle w:val="Strong"/>
-          <w:i/>
-          <w:iCs/>
-        </w:rPr>
-        <w:t>2. D</w:t>
-      </w:r>
-      <w:r>
-        <w:rPr>
-          <w:rStyle w:val="Strong"/>
-          <w:rFonts w:eastAsia="Times New Roman" w:cs="Arial"/>
-          <w:b/>
-          <w:bCs/>
-          <w:i/>
-          <w:iCs/>
-          <w:color w:val="auto"/>
-          <w:kern w:val="0"/>
-          <w:sz w:val="22"/>
-          <w:szCs w:val="20"/>
-          <w:lang w:val="en-US" w:eastAsia="en-US" w:bidi="ar-SA"/>
-        </w:rPr>
-        <w:t>iverse applications of text analysis methods</w:t>
-      </w:r>
-    </w:p>
-    <w:p>
-      <w:pPr>
-        <w:pStyle w:val="DataField11ptSingle"/>
-        <w:rPr/>
-      </w:pPr>
-      <w:r>
-        <w:rPr>
-          <w:rStyle w:val="Strong"/>
-          <w:rFonts w:eastAsia="Times New Roman" w:cs="Arial"/>
-          <w:b/>
-          <w:bCs/>
-          <w:i/>
-          <w:iCs/>
-          <w:color w:val="auto"/>
-          <w:kern w:val="0"/>
-          <w:sz w:val="22"/>
-          <w:szCs w:val="20"/>
-          <w:lang w:val="en-US" w:eastAsia="en-US" w:bidi="ar-SA"/>
-        </w:rPr>
-        <w:t>3. Creating and implementing a quality control pipeline for genome-wide association studies</w:t>
-      </w:r>
-    </w:p>
-    <w:p>
-      <w:pPr>
-        <w:pStyle w:val="DataField11ptSingle"/>
-        <w:rPr/>
-      </w:pPr>
-      <w:r>
-        <w:rPr>
-          <w:rStyle w:val="Strong"/>
-          <w:rFonts w:eastAsia="Times New Roman" w:cs="Arial"/>
-          <w:b/>
-          <w:bCs/>
-          <w:i/>
-          <w:iCs/>
-          <w:color w:val="auto"/>
-          <w:kern w:val="0"/>
-          <w:sz w:val="22"/>
-          <w:szCs w:val="20"/>
-          <w:lang w:val="en-US" w:eastAsia="en-US" w:bidi="ar-SA"/>
-        </w:rPr>
-        <w:t xml:space="preserve">4. </w:t>
-      </w:r>
-      <w:r>
-        <w:rPr>
-          <w:rStyle w:val="Strong"/>
-          <w:rFonts w:eastAsia="Times New Roman" w:cs="Arial"/>
-          <w:b/>
-          <w:bCs/>
-          <w:i/>
-          <w:iCs/>
-          <w:color w:val="auto"/>
-          <w:kern w:val="0"/>
-          <w:sz w:val="22"/>
-          <w:szCs w:val="20"/>
-          <w:lang w:val="en-US" w:eastAsia="en-US" w:bidi="ar-SA"/>
-        </w:rPr>
-        <w:t>Epidemiological studies of HIV and other STDs in resource-poor settings</w:t>
-      </w:r>
-    </w:p>
-    <w:p>
-      <w:pPr>
-        <w:pStyle w:val="DataField11ptSingle"/>
-        <w:rPr/>
-      </w:pPr>
-      <w:r>
-        <w:rPr>
-          <w:rStyle w:val="Strong"/>
-          <w:rFonts w:eastAsia="Times New Roman" w:cs="Arial"/>
-          <w:b/>
-          <w:bCs/>
-          <w:i/>
-          <w:iCs/>
-          <w:color w:val="auto"/>
-          <w:kern w:val="0"/>
-          <w:sz w:val="22"/>
-          <w:szCs w:val="20"/>
-          <w:lang w:val="en-US" w:eastAsia="en-US" w:bidi="ar-SA"/>
-        </w:rPr>
-        <w:t>5. Chemical tools to explore immune cell recognition</w:t>
       </w:r>
     </w:p>
     <w:p>
@@ -1725,7 +1519,10 @@
         </w:rPr>
       </w:pPr>
       <w:r>
-        <w:rPr/>
+        <w:rPr>
+          <w:i/>
+          <w:iCs/>
+        </w:rPr>
       </w:r>
     </w:p>
     <w:p>
@@ -1739,7 +1536,10 @@
         </w:rPr>
       </w:pPr>
       <w:r>
-        <w:rPr/>
+        <w:rPr>
+          <w:i/>
+          <w:iCs/>
+        </w:rPr>
       </w:r>
     </w:p>
     <w:p>
@@ -1753,7 +1553,10 @@
         </w:rPr>
       </w:pPr>
       <w:r>
-        <w:rPr/>
+        <w:rPr>
+          <w:i/>
+          <w:iCs/>
+        </w:rPr>
       </w:r>
     </w:p>
     <w:p>
@@ -1832,8 +1635,8 @@
       </w:tblPr>
       <w:tblGrid>
         <w:gridCol w:w="1501"/>
-        <w:gridCol w:w="7795"/>
-        <w:gridCol w:w="1504"/>
+        <w:gridCol w:w="7794"/>
+        <w:gridCol w:w="1505"/>
       </w:tblGrid>
       <w:tr>
         <w:trPr>
@@ -1869,7 +1672,7 @@
         </w:tc>
         <w:tc>
           <w:tcPr>
-            <w:tcW w:w="7795" w:type="dxa"/>
+            <w:tcW w:w="7794" w:type="dxa"/>
             <w:tcBorders>
               <w:top w:val="outset" w:sz="6" w:space="0" w:color="000000"/>
               <w:left w:val="outset" w:sz="6" w:space="0" w:color="000000"/>
@@ -1897,7 +1700,7 @@
         </w:tc>
         <w:tc>
           <w:tcPr>
-            <w:tcW w:w="1504" w:type="dxa"/>
+            <w:tcW w:w="1505" w:type="dxa"/>
             <w:tcBorders>
               <w:top w:val="outset" w:sz="6" w:space="0" w:color="000000"/>
               <w:left w:val="outset" w:sz="6" w:space="0" w:color="000000"/>
@@ -1982,7 +1785,7 @@
         </w:tc>
         <w:tc>
           <w:tcPr>
-            <w:tcW w:w="7795" w:type="dxa"/>
+            <w:tcW w:w="7794" w:type="dxa"/>
             <w:tcBorders/>
             <w:shd w:fill="auto" w:val="clear"/>
             <w:vAlign w:val="center"/>
@@ -2005,7 +1808,7 @@
         </w:tc>
         <w:tc>
           <w:tcPr>
-            <w:tcW w:w="1504" w:type="dxa"/>
+            <w:tcW w:w="1505" w:type="dxa"/>
             <w:tcBorders/>
             <w:shd w:fill="auto" w:val="clear"/>
             <w:vAlign w:val="center"/>
@@ -2059,7 +1862,7 @@
         </w:tc>
         <w:tc>
           <w:tcPr>
-            <w:tcW w:w="7795" w:type="dxa"/>
+            <w:tcW w:w="7794" w:type="dxa"/>
             <w:tcBorders/>
             <w:shd w:fill="auto" w:val="clear"/>
             <w:vAlign w:val="center"/>
@@ -2082,7 +1885,7 @@
         </w:tc>
         <w:tc>
           <w:tcPr>
-            <w:tcW w:w="1504" w:type="dxa"/>
+            <w:tcW w:w="1505" w:type="dxa"/>
             <w:tcBorders/>
             <w:shd w:fill="auto" w:val="clear"/>
             <w:vAlign w:val="center"/>
@@ -2133,7 +1936,7 @@
         </w:tc>
         <w:tc>
           <w:tcPr>
-            <w:tcW w:w="7795" w:type="dxa"/>
+            <w:tcW w:w="7794" w:type="dxa"/>
             <w:tcBorders/>
             <w:shd w:fill="auto" w:val="clear"/>
             <w:vAlign w:val="center"/>
@@ -2156,7 +1959,7 @@
         </w:tc>
         <w:tc>
           <w:tcPr>
-            <w:tcW w:w="1504" w:type="dxa"/>
+            <w:tcW w:w="1505" w:type="dxa"/>
             <w:tcBorders/>
             <w:shd w:fill="auto" w:val="clear"/>
             <w:vAlign w:val="center"/>
@@ -2207,7 +2010,7 @@
         </w:tc>
         <w:tc>
           <w:tcPr>
-            <w:tcW w:w="7795" w:type="dxa"/>
+            <w:tcW w:w="7794" w:type="dxa"/>
             <w:tcBorders/>
             <w:shd w:fill="auto" w:val="clear"/>
             <w:vAlign w:val="center"/>
@@ -2230,7 +2033,7 @@
         </w:tc>
         <w:tc>
           <w:tcPr>
-            <w:tcW w:w="1504" w:type="dxa"/>
+            <w:tcW w:w="1505" w:type="dxa"/>
             <w:tcBorders/>
             <w:shd w:fill="auto" w:val="clear"/>
             <w:vAlign w:val="center"/>
@@ -2281,7 +2084,7 @@
         </w:tc>
         <w:tc>
           <w:tcPr>
-            <w:tcW w:w="7795" w:type="dxa"/>
+            <w:tcW w:w="7794" w:type="dxa"/>
             <w:tcBorders/>
             <w:shd w:fill="auto" w:val="clear"/>
             <w:vAlign w:val="center"/>
@@ -2304,7 +2107,7 @@
         </w:tc>
         <w:tc>
           <w:tcPr>
-            <w:tcW w:w="1504" w:type="dxa"/>
+            <w:tcW w:w="1505" w:type="dxa"/>
             <w:tcBorders/>
             <w:shd w:fill="auto" w:val="clear"/>
             <w:vAlign w:val="center"/>
@@ -2355,7 +2158,7 @@
         </w:tc>
         <w:tc>
           <w:tcPr>
-            <w:tcW w:w="7795" w:type="dxa"/>
+            <w:tcW w:w="7794" w:type="dxa"/>
             <w:tcBorders/>
             <w:shd w:fill="auto" w:val="clear"/>
             <w:vAlign w:val="center"/>
@@ -2378,7 +2181,7 @@
         </w:tc>
         <w:tc>
           <w:tcPr>
-            <w:tcW w:w="1504" w:type="dxa"/>
+            <w:tcW w:w="1505" w:type="dxa"/>
             <w:tcBorders/>
             <w:shd w:fill="auto" w:val="clear"/>
             <w:vAlign w:val="center"/>
@@ -2429,7 +2232,7 @@
         </w:tc>
         <w:tc>
           <w:tcPr>
-            <w:tcW w:w="7795" w:type="dxa"/>
+            <w:tcW w:w="7794" w:type="dxa"/>
             <w:tcBorders/>
             <w:shd w:fill="auto" w:val="clear"/>
             <w:vAlign w:val="center"/>
@@ -2452,7 +2255,7 @@
         </w:tc>
         <w:tc>
           <w:tcPr>
-            <w:tcW w:w="1504" w:type="dxa"/>
+            <w:tcW w:w="1505" w:type="dxa"/>
             <w:tcBorders/>
             <w:shd w:fill="auto" w:val="clear"/>
             <w:vAlign w:val="center"/>
@@ -2503,7 +2306,7 @@
         </w:tc>
         <w:tc>
           <w:tcPr>
-            <w:tcW w:w="7795" w:type="dxa"/>
+            <w:tcW w:w="7794" w:type="dxa"/>
             <w:tcBorders/>
             <w:shd w:fill="auto" w:val="clear"/>
             <w:vAlign w:val="center"/>
@@ -2526,7 +2329,7 @@
         </w:tc>
         <w:tc>
           <w:tcPr>
-            <w:tcW w:w="1504" w:type="dxa"/>
+            <w:tcW w:w="1505" w:type="dxa"/>
             <w:tcBorders/>
             <w:shd w:fill="auto" w:val="clear"/>
             <w:vAlign w:val="center"/>
@@ -2577,7 +2380,7 @@
         </w:tc>
         <w:tc>
           <w:tcPr>
-            <w:tcW w:w="7795" w:type="dxa"/>
+            <w:tcW w:w="7794" w:type="dxa"/>
             <w:tcBorders/>
             <w:shd w:fill="auto" w:val="clear"/>
             <w:vAlign w:val="center"/>
@@ -2600,7 +2403,7 @@
         </w:tc>
         <w:tc>
           <w:tcPr>
-            <w:tcW w:w="1504" w:type="dxa"/>
+            <w:tcW w:w="1505" w:type="dxa"/>
             <w:tcBorders/>
             <w:shd w:fill="auto" w:val="clear"/>
             <w:vAlign w:val="center"/>
@@ -2651,7 +2454,7 @@
         </w:tc>
         <w:tc>
           <w:tcPr>
-            <w:tcW w:w="7795" w:type="dxa"/>
+            <w:tcW w:w="7794" w:type="dxa"/>
             <w:tcBorders/>
             <w:shd w:fill="auto" w:val="clear"/>
             <w:vAlign w:val="center"/>
@@ -2674,7 +2477,7 @@
         </w:tc>
         <w:tc>
           <w:tcPr>
-            <w:tcW w:w="1504" w:type="dxa"/>
+            <w:tcW w:w="1505" w:type="dxa"/>
             <w:tcBorders/>
             <w:shd w:fill="auto" w:val="clear"/>
             <w:vAlign w:val="center"/>
@@ -2725,7 +2528,7 @@
         </w:tc>
         <w:tc>
           <w:tcPr>
-            <w:tcW w:w="7795" w:type="dxa"/>
+            <w:tcW w:w="7794" w:type="dxa"/>
             <w:tcBorders/>
             <w:shd w:fill="auto" w:val="clear"/>
             <w:vAlign w:val="center"/>
@@ -2748,7 +2551,7 @@
         </w:tc>
         <w:tc>
           <w:tcPr>
-            <w:tcW w:w="1504" w:type="dxa"/>
+            <w:tcW w:w="1505" w:type="dxa"/>
             <w:tcBorders/>
             <w:shd w:fill="auto" w:val="clear"/>
             <w:vAlign w:val="center"/>
@@ -2799,7 +2602,7 @@
         </w:tc>
         <w:tc>
           <w:tcPr>
-            <w:tcW w:w="7795" w:type="dxa"/>
+            <w:tcW w:w="7794" w:type="dxa"/>
             <w:tcBorders/>
             <w:shd w:fill="auto" w:val="clear"/>
             <w:vAlign w:val="center"/>
@@ -2822,7 +2625,7 @@
         </w:tc>
         <w:tc>
           <w:tcPr>
-            <w:tcW w:w="1504" w:type="dxa"/>
+            <w:tcW w:w="1505" w:type="dxa"/>
             <w:tcBorders/>
             <w:shd w:fill="auto" w:val="clear"/>
             <w:vAlign w:val="center"/>
@@ -2873,7 +2676,7 @@
         </w:tc>
         <w:tc>
           <w:tcPr>
-            <w:tcW w:w="7795" w:type="dxa"/>
+            <w:tcW w:w="7794" w:type="dxa"/>
             <w:tcBorders/>
             <w:shd w:fill="auto" w:val="clear"/>
             <w:vAlign w:val="center"/>
@@ -2896,7 +2699,7 @@
         </w:tc>
         <w:tc>
           <w:tcPr>
-            <w:tcW w:w="1504" w:type="dxa"/>
+            <w:tcW w:w="1505" w:type="dxa"/>
             <w:tcBorders/>
             <w:shd w:fill="auto" w:val="clear"/>
             <w:vAlign w:val="center"/>

</xml_diff>

<commit_message>
copied grades to biosketch
</commit_message>
<xml_diff>
--- a/nihf32-2020/biosketch/boehm-biosketch.docx
+++ b/nihf32-2020/biosketch/boehm-biosketch.docx
@@ -146,11 +146,11 @@
         <w:tblLook w:val="04a0" w:noVBand="1" w:noHBand="0" w:lastColumn="0" w:firstColumn="1" w:lastRow="0" w:firstRow="1"/>
       </w:tblPr>
       <w:tblGrid>
-        <w:gridCol w:w="3956"/>
-        <w:gridCol w:w="1624"/>
+        <w:gridCol w:w="3955"/>
+        <w:gridCol w:w="1625"/>
         <w:gridCol w:w="1437"/>
-        <w:gridCol w:w="1441"/>
-        <w:gridCol w:w="2430"/>
+        <w:gridCol w:w="1440"/>
+        <w:gridCol w:w="2431"/>
       </w:tblGrid>
       <w:tr>
         <w:trPr>
@@ -159,7 +159,7 @@
         </w:trPr>
         <w:tc>
           <w:tcPr>
-            <w:tcW w:w="3956" w:type="dxa"/>
+            <w:tcW w:w="3955" w:type="dxa"/>
             <w:tcBorders>
               <w:left w:val="nil"/>
             </w:tcBorders>
@@ -185,7 +185,7 @@
         </w:tc>
         <w:tc>
           <w:tcPr>
-            <w:tcW w:w="1624" w:type="dxa"/>
+            <w:tcW w:w="1625" w:type="dxa"/>
             <w:tcBorders/>
             <w:shd w:fill="auto" w:val="clear"/>
             <w:vAlign w:val="center"/>
@@ -277,7 +277,7 @@
         </w:tc>
         <w:tc>
           <w:tcPr>
-            <w:tcW w:w="1441" w:type="dxa"/>
+            <w:tcW w:w="1440" w:type="dxa"/>
             <w:tcBorders/>
             <w:shd w:fill="auto" w:val="clear"/>
             <w:vAlign w:val="center"/>
@@ -329,7 +329,7 @@
         </w:tc>
         <w:tc>
           <w:tcPr>
-            <w:tcW w:w="2430" w:type="dxa"/>
+            <w:tcW w:w="2431" w:type="dxa"/>
             <w:tcBorders>
               <w:right w:val="nil"/>
             </w:tcBorders>
@@ -373,7 +373,7 @@
         </w:trPr>
         <w:tc>
           <w:tcPr>
-            <w:tcW w:w="3956" w:type="dxa"/>
+            <w:tcW w:w="3955" w:type="dxa"/>
             <w:tcBorders>
               <w:left w:val="nil"/>
               <w:bottom w:val="nil"/>
@@ -400,7 +400,7 @@
         </w:tc>
         <w:tc>
           <w:tcPr>
-            <w:tcW w:w="1624" w:type="dxa"/>
+            <w:tcW w:w="1625" w:type="dxa"/>
             <w:tcBorders>
               <w:bottom w:val="nil"/>
             </w:tcBorders>
@@ -454,7 +454,7 @@
         </w:tc>
         <w:tc>
           <w:tcPr>
-            <w:tcW w:w="1441" w:type="dxa"/>
+            <w:tcW w:w="1440" w:type="dxa"/>
             <w:tcBorders>
               <w:bottom w:val="nil"/>
             </w:tcBorders>
@@ -481,7 +481,7 @@
         </w:tc>
         <w:tc>
           <w:tcPr>
-            <w:tcW w:w="2430" w:type="dxa"/>
+            <w:tcW w:w="2431" w:type="dxa"/>
             <w:tcBorders>
               <w:bottom w:val="nil"/>
               <w:right w:val="nil"/>
@@ -514,7 +514,7 @@
         </w:trPr>
         <w:tc>
           <w:tcPr>
-            <w:tcW w:w="3956" w:type="dxa"/>
+            <w:tcW w:w="3955" w:type="dxa"/>
             <w:tcBorders>
               <w:top w:val="nil"/>
               <w:left w:val="nil"/>
@@ -542,7 +542,7 @@
         </w:tc>
         <w:tc>
           <w:tcPr>
-            <w:tcW w:w="1624" w:type="dxa"/>
+            <w:tcW w:w="1625" w:type="dxa"/>
             <w:tcBorders>
               <w:top w:val="nil"/>
               <w:bottom w:val="nil"/>
@@ -598,7 +598,7 @@
         </w:tc>
         <w:tc>
           <w:tcPr>
-            <w:tcW w:w="1441" w:type="dxa"/>
+            <w:tcW w:w="1440" w:type="dxa"/>
             <w:tcBorders>
               <w:top w:val="nil"/>
               <w:bottom w:val="nil"/>
@@ -626,7 +626,7 @@
         </w:tc>
         <w:tc>
           <w:tcPr>
-            <w:tcW w:w="2430" w:type="dxa"/>
+            <w:tcW w:w="2431" w:type="dxa"/>
             <w:tcBorders>
               <w:top w:val="nil"/>
               <w:bottom w:val="nil"/>
@@ -660,7 +660,7 @@
         </w:trPr>
         <w:tc>
           <w:tcPr>
-            <w:tcW w:w="3956" w:type="dxa"/>
+            <w:tcW w:w="3955" w:type="dxa"/>
             <w:tcBorders>
               <w:top w:val="nil"/>
               <w:left w:val="nil"/>
@@ -688,7 +688,7 @@
         </w:tc>
         <w:tc>
           <w:tcPr>
-            <w:tcW w:w="1624" w:type="dxa"/>
+            <w:tcW w:w="1625" w:type="dxa"/>
             <w:tcBorders>
               <w:top w:val="nil"/>
               <w:bottom w:val="nil"/>
@@ -744,7 +744,7 @@
         </w:tc>
         <w:tc>
           <w:tcPr>
-            <w:tcW w:w="1441" w:type="dxa"/>
+            <w:tcW w:w="1440" w:type="dxa"/>
             <w:tcBorders>
               <w:top w:val="nil"/>
               <w:bottom w:val="nil"/>
@@ -772,7 +772,7 @@
         </w:tc>
         <w:tc>
           <w:tcPr>
-            <w:tcW w:w="2430" w:type="dxa"/>
+            <w:tcW w:w="2431" w:type="dxa"/>
             <w:tcBorders>
               <w:top w:val="nil"/>
               <w:bottom w:val="nil"/>
@@ -806,7 +806,7 @@
         </w:trPr>
         <w:tc>
           <w:tcPr>
-            <w:tcW w:w="3956" w:type="dxa"/>
+            <w:tcW w:w="3955" w:type="dxa"/>
             <w:tcBorders>
               <w:top w:val="nil"/>
               <w:left w:val="nil"/>
@@ -834,7 +834,7 @@
         </w:tc>
         <w:tc>
           <w:tcPr>
-            <w:tcW w:w="1624" w:type="dxa"/>
+            <w:tcW w:w="1625" w:type="dxa"/>
             <w:tcBorders>
               <w:top w:val="nil"/>
               <w:bottom w:val="nil"/>
@@ -883,7 +883,7 @@
         </w:tc>
         <w:tc>
           <w:tcPr>
-            <w:tcW w:w="1441" w:type="dxa"/>
+            <w:tcW w:w="1440" w:type="dxa"/>
             <w:tcBorders>
               <w:top w:val="nil"/>
               <w:bottom w:val="nil"/>
@@ -911,7 +911,7 @@
         </w:tc>
         <w:tc>
           <w:tcPr>
-            <w:tcW w:w="2430" w:type="dxa"/>
+            <w:tcW w:w="2431" w:type="dxa"/>
             <w:tcBorders>
               <w:top w:val="nil"/>
               <w:bottom w:val="nil"/>
@@ -945,7 +945,7 @@
         </w:trPr>
         <w:tc>
           <w:tcPr>
-            <w:tcW w:w="3956" w:type="dxa"/>
+            <w:tcW w:w="3955" w:type="dxa"/>
             <w:tcBorders>
               <w:top w:val="nil"/>
               <w:left w:val="nil"/>
@@ -973,7 +973,7 @@
         </w:tc>
         <w:tc>
           <w:tcPr>
-            <w:tcW w:w="1624" w:type="dxa"/>
+            <w:tcW w:w="1625" w:type="dxa"/>
             <w:tcBorders>
               <w:top w:val="nil"/>
               <w:bottom w:val="nil"/>
@@ -1029,7 +1029,7 @@
         </w:tc>
         <w:tc>
           <w:tcPr>
-            <w:tcW w:w="1441" w:type="dxa"/>
+            <w:tcW w:w="1440" w:type="dxa"/>
             <w:tcBorders>
               <w:top w:val="nil"/>
               <w:bottom w:val="nil"/>
@@ -1057,7 +1057,7 @@
         </w:tc>
         <w:tc>
           <w:tcPr>
-            <w:tcW w:w="2430" w:type="dxa"/>
+            <w:tcW w:w="2431" w:type="dxa"/>
             <w:tcBorders>
               <w:top w:val="nil"/>
               <w:bottom w:val="nil"/>
@@ -1091,7 +1091,7 @@
         </w:trPr>
         <w:tc>
           <w:tcPr>
-            <w:tcW w:w="3956" w:type="dxa"/>
+            <w:tcW w:w="3955" w:type="dxa"/>
             <w:tcBorders>
               <w:top w:val="nil"/>
               <w:left w:val="nil"/>
@@ -1119,7 +1119,7 @@
         </w:tc>
         <w:tc>
           <w:tcPr>
-            <w:tcW w:w="1624" w:type="dxa"/>
+            <w:tcW w:w="1625" w:type="dxa"/>
             <w:tcBorders>
               <w:top w:val="nil"/>
               <w:bottom w:val="nil"/>
@@ -1174,7 +1174,7 @@
         </w:tc>
         <w:tc>
           <w:tcPr>
-            <w:tcW w:w="1441" w:type="dxa"/>
+            <w:tcW w:w="1440" w:type="dxa"/>
             <w:tcBorders>
               <w:top w:val="nil"/>
               <w:bottom w:val="nil"/>
@@ -1201,7 +1201,7 @@
         </w:tc>
         <w:tc>
           <w:tcPr>
-            <w:tcW w:w="2430" w:type="dxa"/>
+            <w:tcW w:w="2431" w:type="dxa"/>
             <w:tcBorders>
               <w:top w:val="nil"/>
               <w:bottom w:val="nil"/>
@@ -1248,17 +1248,6 @@
         </w:rPr>
       </w:pPr>
       <w:r>
-        <w:rPr/>
-      </w:r>
-    </w:p>
-    <w:p>
-      <w:pPr>
-        <w:pStyle w:val="DataField11ptSingle"/>
-        <w:rPr>
-          <w:rStyle w:val="Strong"/>
-        </w:rPr>
-      </w:pPr>
-      <w:r>
         <w:rPr>
           <w:rStyle w:val="Strong"/>
           <w:bCs w:val="false"/>
@@ -1287,6 +1276,215 @@
           <w:b w:val="false"/>
           <w:bCs w:val="false"/>
         </w:rPr>
+      </w:r>
+    </w:p>
+    <w:p>
+      <w:pPr>
+        <w:pStyle w:val="DataField11ptSingle"/>
+        <w:rPr>
+          <w:rStyle w:val="Strong"/>
+        </w:rPr>
+      </w:pPr>
+      <w:r>
+        <w:rPr/>
+      </w:r>
+    </w:p>
+    <w:p>
+      <w:pPr>
+        <w:pStyle w:val="DataField11ptSingle"/>
+        <w:rPr>
+          <w:rStyle w:val="Strong"/>
+        </w:rPr>
+      </w:pPr>
+      <w:r>
+        <w:rPr/>
+      </w:r>
+    </w:p>
+    <w:p>
+      <w:pPr>
+        <w:pStyle w:val="DataField11ptSingle"/>
+        <w:rPr>
+          <w:rStyle w:val="Strong"/>
+        </w:rPr>
+      </w:pPr>
+      <w:r>
+        <w:rPr/>
+      </w:r>
+    </w:p>
+    <w:p>
+      <w:pPr>
+        <w:pStyle w:val="DataField11ptSingle"/>
+        <w:rPr>
+          <w:rStyle w:val="Strong"/>
+        </w:rPr>
+      </w:pPr>
+      <w:r>
+        <w:rPr/>
+      </w:r>
+    </w:p>
+    <w:p>
+      <w:pPr>
+        <w:pStyle w:val="DataField11ptSingle"/>
+        <w:rPr>
+          <w:rStyle w:val="Strong"/>
+        </w:rPr>
+      </w:pPr>
+      <w:r>
+        <w:rPr/>
+      </w:r>
+    </w:p>
+    <w:p>
+      <w:pPr>
+        <w:pStyle w:val="DataField11ptSingle"/>
+        <w:rPr>
+          <w:rStyle w:val="Strong"/>
+        </w:rPr>
+      </w:pPr>
+      <w:r>
+        <w:rPr/>
+      </w:r>
+    </w:p>
+    <w:p>
+      <w:pPr>
+        <w:pStyle w:val="DataField11ptSingle"/>
+        <w:rPr>
+          <w:rStyle w:val="Strong"/>
+        </w:rPr>
+      </w:pPr>
+      <w:r>
+        <w:rPr/>
+      </w:r>
+    </w:p>
+    <w:p>
+      <w:pPr>
+        <w:pStyle w:val="DataField11ptSingle"/>
+        <w:rPr>
+          <w:rStyle w:val="Strong"/>
+        </w:rPr>
+      </w:pPr>
+      <w:r>
+        <w:rPr/>
+      </w:r>
+    </w:p>
+    <w:p>
+      <w:pPr>
+        <w:pStyle w:val="DataField11ptSingle"/>
+        <w:rPr>
+          <w:rStyle w:val="Strong"/>
+        </w:rPr>
+      </w:pPr>
+      <w:r>
+        <w:rPr/>
+      </w:r>
+    </w:p>
+    <w:p>
+      <w:pPr>
+        <w:pStyle w:val="DataField11ptSingle"/>
+        <w:rPr>
+          <w:rStyle w:val="Strong"/>
+        </w:rPr>
+      </w:pPr>
+      <w:r>
+        <w:rPr/>
+      </w:r>
+    </w:p>
+    <w:p>
+      <w:pPr>
+        <w:pStyle w:val="DataField11ptSingle"/>
+        <w:rPr>
+          <w:rStyle w:val="Strong"/>
+        </w:rPr>
+      </w:pPr>
+      <w:r>
+        <w:rPr/>
+      </w:r>
+    </w:p>
+    <w:p>
+      <w:pPr>
+        <w:pStyle w:val="DataField11ptSingle"/>
+        <w:rPr>
+          <w:rStyle w:val="Strong"/>
+        </w:rPr>
+      </w:pPr>
+      <w:r>
+        <w:rPr/>
+      </w:r>
+    </w:p>
+    <w:p>
+      <w:pPr>
+        <w:pStyle w:val="DataField11ptSingle"/>
+        <w:rPr>
+          <w:rStyle w:val="Strong"/>
+        </w:rPr>
+      </w:pPr>
+      <w:r>
+        <w:rPr/>
+      </w:r>
+    </w:p>
+    <w:p>
+      <w:pPr>
+        <w:pStyle w:val="DataField11ptSingle"/>
+        <w:rPr>
+          <w:rStyle w:val="Strong"/>
+        </w:rPr>
+      </w:pPr>
+      <w:r>
+        <w:rPr/>
+      </w:r>
+    </w:p>
+    <w:p>
+      <w:pPr>
+        <w:pStyle w:val="DataField11ptSingle"/>
+        <w:rPr>
+          <w:rStyle w:val="Strong"/>
+        </w:rPr>
+      </w:pPr>
+      <w:r>
+        <w:rPr/>
+      </w:r>
+    </w:p>
+    <w:p>
+      <w:pPr>
+        <w:pStyle w:val="DataField11ptSingle"/>
+        <w:rPr>
+          <w:rStyle w:val="Strong"/>
+        </w:rPr>
+      </w:pPr>
+      <w:r>
+        <w:rPr/>
+      </w:r>
+    </w:p>
+    <w:p>
+      <w:pPr>
+        <w:pStyle w:val="DataField11ptSingle"/>
+        <w:rPr>
+          <w:rStyle w:val="Strong"/>
+        </w:rPr>
+      </w:pPr>
+      <w:r>
+        <w:rPr/>
+      </w:r>
+    </w:p>
+    <w:p>
+      <w:pPr>
+        <w:pStyle w:val="DataField11ptSingle"/>
+        <w:rPr>
+          <w:rStyle w:val="Strong"/>
+        </w:rPr>
+      </w:pPr>
+      <w:r>
+        <w:rPr/>
+      </w:r>
+    </w:p>
+    <w:p>
+      <w:pPr>
+        <w:pStyle w:val="DataField11ptSingle"/>
+        <w:rPr>
+          <w:rStyle w:val="Strong"/>
+        </w:rPr>
+      </w:pPr>
+      <w:r>
+        <w:rPr/>
       </w:r>
     </w:p>
     <w:p>
@@ -1750,1118 +1948,1643 @@
         </w:rPr>
       </w:pPr>
       <w:r>
+        <w:rPr/>
+      </w:r>
+    </w:p>
+    <w:p>
+      <w:pPr>
+        <w:pStyle w:val="DataField11ptSingle"/>
+        <w:rPr>
+          <w:rStyle w:val="Strong"/>
+        </w:rPr>
+      </w:pPr>
+      <w:r>
+        <w:rPr/>
+      </w:r>
+    </w:p>
+    <w:p>
+      <w:pPr>
+        <w:pStyle w:val="DataField11ptSingle"/>
+        <w:rPr>
+          <w:rStyle w:val="Strong"/>
+        </w:rPr>
+      </w:pPr>
+      <w:r>
+        <w:rPr/>
+      </w:r>
+    </w:p>
+    <w:p>
+      <w:pPr>
+        <w:pStyle w:val="DataField11ptSingle"/>
+        <w:rPr>
+          <w:rStyle w:val="Strong"/>
+        </w:rPr>
+      </w:pPr>
+      <w:r>
+        <w:rPr/>
+      </w:r>
+    </w:p>
+    <w:p>
+      <w:pPr>
+        <w:pStyle w:val="DataField11ptSingle"/>
+        <w:rPr>
+          <w:rStyle w:val="Strong"/>
+        </w:rPr>
+      </w:pPr>
+      <w:r>
+        <w:rPr/>
+      </w:r>
+    </w:p>
+    <w:p>
+      <w:pPr>
+        <w:pStyle w:val="DataField11ptSingle"/>
+        <w:rPr>
+          <w:rStyle w:val="Strong"/>
+        </w:rPr>
+      </w:pPr>
+      <w:r>
+        <w:rPr/>
+      </w:r>
+    </w:p>
+    <w:p>
+      <w:pPr>
+        <w:pStyle w:val="DataField11ptSingle"/>
+        <w:rPr>
+          <w:rStyle w:val="Strong"/>
+        </w:rPr>
+      </w:pPr>
+      <w:r>
+        <w:rPr/>
+      </w:r>
+    </w:p>
+    <w:p>
+      <w:pPr>
+        <w:pStyle w:val="DataField11ptSingle"/>
+        <w:rPr>
+          <w:rStyle w:val="Strong"/>
+        </w:rPr>
+      </w:pPr>
+      <w:r>
+        <w:rPr/>
+      </w:r>
+    </w:p>
+    <w:p>
+      <w:pPr>
+        <w:pStyle w:val="DataField11ptSingle"/>
+        <w:rPr>
+          <w:rStyle w:val="Strong"/>
+        </w:rPr>
+      </w:pPr>
+      <w:r>
+        <w:rPr/>
+      </w:r>
+    </w:p>
+    <w:p>
+      <w:pPr>
+        <w:pStyle w:val="DataField11ptSingle"/>
+        <w:rPr>
+          <w:rStyle w:val="Strong"/>
+        </w:rPr>
+      </w:pPr>
+      <w:r>
+        <w:rPr/>
+      </w:r>
+    </w:p>
+    <w:p>
+      <w:pPr>
+        <w:pStyle w:val="DataField11ptSingle"/>
+        <w:rPr>
+          <w:rStyle w:val="Strong"/>
+        </w:rPr>
+      </w:pPr>
+      <w:r>
+        <w:rPr/>
+      </w:r>
+    </w:p>
+    <w:p>
+      <w:pPr>
+        <w:pStyle w:val="DataField11ptSingle"/>
+        <w:rPr>
+          <w:rStyle w:val="Strong"/>
+        </w:rPr>
+      </w:pPr>
+      <w:r>
+        <w:rPr/>
+      </w:r>
+    </w:p>
+    <w:p>
+      <w:pPr>
+        <w:pStyle w:val="DataField11ptSingle"/>
+        <w:rPr>
+          <w:rStyle w:val="Strong"/>
+        </w:rPr>
+      </w:pPr>
+      <w:r>
+        <w:rPr/>
+      </w:r>
+    </w:p>
+    <w:p>
+      <w:pPr>
+        <w:pStyle w:val="DataField11ptSingle"/>
+        <w:rPr>
+          <w:rStyle w:val="Strong"/>
+        </w:rPr>
+      </w:pPr>
+      <w:r>
+        <w:rPr/>
+      </w:r>
+    </w:p>
+    <w:p>
+      <w:pPr>
+        <w:pStyle w:val="DataField11ptSingle"/>
+        <w:rPr>
+          <w:rStyle w:val="Strong"/>
+        </w:rPr>
+      </w:pPr>
+      <w:r>
+        <w:rPr/>
+      </w:r>
+    </w:p>
+    <w:p>
+      <w:pPr>
+        <w:pStyle w:val="DataField11ptSingle"/>
+        <w:rPr>
+          <w:rStyle w:val="Strong"/>
+        </w:rPr>
+      </w:pPr>
+      <w:r>
+        <w:rPr/>
+      </w:r>
+    </w:p>
+    <w:p>
+      <w:pPr>
+        <w:pStyle w:val="DataField11ptSingle"/>
+        <w:rPr>
+          <w:rStyle w:val="Strong"/>
+        </w:rPr>
+      </w:pPr>
+      <w:r>
+        <w:rPr/>
+      </w:r>
+    </w:p>
+    <w:p>
+      <w:pPr>
+        <w:pStyle w:val="DataField11ptSingle"/>
+        <w:rPr>
+          <w:rStyle w:val="Strong"/>
+        </w:rPr>
+      </w:pPr>
+      <w:r>
+        <w:rPr/>
+      </w:r>
+    </w:p>
+    <w:p>
+      <w:pPr>
+        <w:pStyle w:val="DataField11ptSingle"/>
+        <w:rPr>
+          <w:rStyle w:val="Strong"/>
+        </w:rPr>
+      </w:pPr>
+      <w:r>
+        <w:rPr/>
+      </w:r>
+    </w:p>
+    <w:p>
+      <w:pPr>
+        <w:pStyle w:val="DataField11ptSingle"/>
+        <w:rPr>
+          <w:rStyle w:val="Strong"/>
+        </w:rPr>
+      </w:pPr>
+      <w:r>
+        <w:rPr/>
+      </w:r>
+    </w:p>
+    <w:p>
+      <w:pPr>
+        <w:pStyle w:val="DataField11ptSingle"/>
+        <w:rPr>
+          <w:rStyle w:val="Strong"/>
+        </w:rPr>
+      </w:pPr>
+      <w:r>
+        <w:rPr/>
+      </w:r>
+    </w:p>
+    <w:p>
+      <w:pPr>
+        <w:pStyle w:val="DataField11ptSingle"/>
+        <w:rPr>
+          <w:rStyle w:val="Strong"/>
+        </w:rPr>
+      </w:pPr>
+      <w:r>
+        <w:rPr/>
+      </w:r>
+    </w:p>
+    <w:p>
+      <w:pPr>
+        <w:pStyle w:val="DataField11ptSingle"/>
+        <w:rPr>
+          <w:rStyle w:val="Strong"/>
+        </w:rPr>
+      </w:pPr>
+      <w:r>
+        <w:rPr/>
+      </w:r>
+    </w:p>
+    <w:p>
+      <w:pPr>
+        <w:pStyle w:val="DataField11ptSingle"/>
+        <w:rPr>
+          <w:rStyle w:val="Strong"/>
+        </w:rPr>
+      </w:pPr>
+      <w:r>
+        <w:rPr/>
+      </w:r>
+    </w:p>
+    <w:p>
+      <w:pPr>
+        <w:pStyle w:val="DataField11ptSingle"/>
+        <w:rPr>
+          <w:rStyle w:val="Strong"/>
+        </w:rPr>
+      </w:pPr>
+      <w:r>
+        <w:rPr/>
+      </w:r>
+    </w:p>
+    <w:p>
+      <w:pPr>
+        <w:pStyle w:val="DataField11ptSingle"/>
+        <w:rPr>
+          <w:rStyle w:val="Strong"/>
+        </w:rPr>
+      </w:pPr>
+      <w:r>
+        <w:rPr/>
+      </w:r>
+    </w:p>
+    <w:p>
+      <w:pPr>
+        <w:pStyle w:val="DataField11ptSingle"/>
+        <w:rPr>
+          <w:rStyle w:val="Strong"/>
+        </w:rPr>
+      </w:pPr>
+      <w:r>
+        <w:rPr/>
+      </w:r>
+    </w:p>
+    <w:p>
+      <w:pPr>
+        <w:pStyle w:val="DataField11ptSingle"/>
+        <w:rPr>
+          <w:rStyle w:val="Strong"/>
+        </w:rPr>
+      </w:pPr>
+      <w:r>
+        <w:rPr/>
+      </w:r>
+    </w:p>
+    <w:p>
+      <w:pPr>
+        <w:pStyle w:val="DataField11ptSingle"/>
+        <w:rPr>
+          <w:rStyle w:val="Strong"/>
+        </w:rPr>
+      </w:pPr>
+      <w:r>
+        <w:rPr/>
+      </w:r>
+    </w:p>
+    <w:p>
+      <w:pPr>
+        <w:pStyle w:val="DataField11ptSingle"/>
+        <w:rPr>
+          <w:rStyle w:val="Strong"/>
+        </w:rPr>
+      </w:pPr>
+      <w:r>
+        <w:rPr/>
+      </w:r>
+    </w:p>
+    <w:p>
+      <w:pPr>
+        <w:pStyle w:val="DataField11ptSingle"/>
+        <w:rPr>
+          <w:rStyle w:val="Strong"/>
+        </w:rPr>
+      </w:pPr>
+      <w:r>
+        <w:rPr/>
+      </w:r>
+    </w:p>
+    <w:p>
+      <w:pPr>
+        <w:pStyle w:val="DataField11ptSingle"/>
+        <w:rPr>
+          <w:rStyle w:val="Strong"/>
+        </w:rPr>
+      </w:pPr>
+      <w:r>
+        <w:rPr/>
+      </w:r>
+    </w:p>
+    <w:p>
+      <w:pPr>
+        <w:pStyle w:val="DataField11ptSingle"/>
+        <w:rPr>
+          <w:rStyle w:val="Strong"/>
+        </w:rPr>
+      </w:pPr>
+      <w:r>
+        <w:rPr/>
+      </w:r>
+    </w:p>
+    <w:p>
+      <w:pPr>
+        <w:pStyle w:val="DataField11ptSingle"/>
+        <w:rPr>
+          <w:rStyle w:val="Strong"/>
+        </w:rPr>
+      </w:pPr>
+      <w:r>
+        <w:rPr/>
+      </w:r>
+    </w:p>
+    <w:p>
+      <w:pPr>
+        <w:pStyle w:val="DataField11ptSingle"/>
+        <w:rPr>
+          <w:rStyle w:val="Strong"/>
+        </w:rPr>
+      </w:pPr>
+      <w:r>
+        <w:rPr/>
+      </w:r>
+    </w:p>
+    <w:p>
+      <w:pPr>
+        <w:pStyle w:val="DataField11ptSingle"/>
+        <w:rPr>
+          <w:rStyle w:val="Strong"/>
+        </w:rPr>
+      </w:pPr>
+      <w:r>
+        <w:rPr/>
+      </w:r>
+    </w:p>
+    <w:p>
+      <w:pPr>
+        <w:pStyle w:val="DataField11ptSingle"/>
+        <w:rPr>
+          <w:rStyle w:val="Strong"/>
+        </w:rPr>
+      </w:pPr>
+      <w:r>
+        <w:rPr/>
+      </w:r>
+    </w:p>
+    <w:p>
+      <w:pPr>
+        <w:pStyle w:val="DataField11ptSingle"/>
+        <w:rPr>
+          <w:rStyle w:val="Strong"/>
+        </w:rPr>
+      </w:pPr>
+      <w:r>
+        <w:rPr/>
+      </w:r>
+    </w:p>
+    <w:p>
+      <w:pPr>
+        <w:pStyle w:val="DataField11ptSingle"/>
+        <w:rPr>
+          <w:rStyle w:val="Strong"/>
+        </w:rPr>
+      </w:pPr>
+      <w:r>
+        <w:rPr/>
+      </w:r>
+    </w:p>
+    <w:p>
+      <w:pPr>
+        <w:pStyle w:val="DataField11ptSingle"/>
+        <w:rPr>
+          <w:rStyle w:val="Strong"/>
+        </w:rPr>
+      </w:pPr>
+      <w:r>
+        <w:rPr/>
+      </w:r>
+    </w:p>
+    <w:p>
+      <w:pPr>
+        <w:pStyle w:val="DataField11ptSingle"/>
+        <w:rPr>
+          <w:rStyle w:val="Strong"/>
+        </w:rPr>
+      </w:pPr>
+      <w:r>
+        <w:rPr/>
+      </w:r>
+    </w:p>
+    <w:p>
+      <w:pPr>
+        <w:pStyle w:val="DataField11ptSingle"/>
+        <w:rPr/>
+      </w:pPr>
+      <w:r>
         <w:rPr>
           <w:rStyle w:val="Strong"/>
         </w:rPr>
         <w:br/>
+      </w:r>
+    </w:p>
+    <w:p>
+      <w:pPr>
+        <w:pStyle w:val="DataField11ptSingle"/>
+        <w:rPr>
+          <w:rStyle w:val="Strong"/>
+        </w:rPr>
+      </w:pPr>
+      <w:r>
+        <w:rPr/>
+      </w:r>
+    </w:p>
+    <w:p>
+      <w:pPr>
+        <w:pStyle w:val="DataField11ptSingle"/>
+        <w:rPr>
+          <w:rStyle w:val="Strong"/>
+        </w:rPr>
+      </w:pPr>
+      <w:r>
+        <w:rPr/>
+      </w:r>
+    </w:p>
+    <w:p>
+      <w:pPr>
+        <w:pStyle w:val="DataField11ptSingle"/>
+        <w:rPr>
+          <w:rStyle w:val="Strong"/>
+        </w:rPr>
+      </w:pPr>
+      <w:r>
+        <w:rPr/>
+      </w:r>
+    </w:p>
+    <w:p>
+      <w:pPr>
+        <w:pStyle w:val="DataField11ptSingle"/>
+        <w:rPr>
+          <w:rStyle w:val="Strong"/>
+        </w:rPr>
+      </w:pPr>
+      <w:r>
+        <w:rPr/>
+      </w:r>
+    </w:p>
+    <w:p>
+      <w:pPr>
+        <w:pStyle w:val="DataField11ptSingle"/>
+        <w:rPr>
+          <w:rStyle w:val="Strong"/>
+        </w:rPr>
+      </w:pPr>
+      <w:r>
+        <w:rPr/>
+      </w:r>
+    </w:p>
+    <w:p>
+      <w:pPr>
+        <w:pStyle w:val="DataField11ptSingle"/>
+        <w:rPr>
+          <w:rStyle w:val="Strong"/>
+        </w:rPr>
+      </w:pPr>
+      <w:r>
+        <w:rPr/>
+      </w:r>
+    </w:p>
+    <w:p>
+      <w:pPr>
+        <w:pStyle w:val="DataField11ptSingle"/>
+        <w:rPr>
+          <w:rStyle w:val="Strong"/>
+        </w:rPr>
+      </w:pPr>
+      <w:r>
+        <w:rPr/>
+      </w:r>
+    </w:p>
+    <w:p>
+      <w:pPr>
+        <w:pStyle w:val="DataField11ptSingle"/>
+        <w:rPr>
+          <w:rStyle w:val="Strong"/>
+        </w:rPr>
+      </w:pPr>
+      <w:r>
+        <w:rPr/>
+      </w:r>
+    </w:p>
+    <w:p>
+      <w:pPr>
+        <w:pStyle w:val="DataField11ptSingle"/>
+        <w:rPr>
+          <w:rStyle w:val="Strong"/>
+        </w:rPr>
+      </w:pPr>
+      <w:r>
+        <w:rPr/>
+      </w:r>
+    </w:p>
+    <w:p>
+      <w:pPr>
+        <w:pStyle w:val="DataField11ptSingle"/>
+        <w:rPr>
+          <w:rStyle w:val="Strong"/>
+        </w:rPr>
+      </w:pPr>
+      <w:r>
+        <w:rPr/>
+      </w:r>
+    </w:p>
+    <w:p>
+      <w:pPr>
+        <w:pStyle w:val="DataField11ptSingle"/>
+        <w:rPr>
+          <w:rStyle w:val="Strong"/>
+        </w:rPr>
+      </w:pPr>
+      <w:r>
+        <w:rPr/>
+      </w:r>
+    </w:p>
+    <w:p>
+      <w:pPr>
+        <w:pStyle w:val="DataField11ptSingle"/>
+        <w:rPr>
+          <w:rStyle w:val="Strong"/>
+        </w:rPr>
+      </w:pPr>
+      <w:r>
+        <w:rPr/>
+      </w:r>
+    </w:p>
+    <w:p>
+      <w:pPr>
+        <w:pStyle w:val="DataField11ptSingle"/>
+        <w:rPr>
+          <w:rStyle w:val="Strong"/>
+        </w:rPr>
+      </w:pPr>
+      <w:r>
+        <w:rPr/>
+      </w:r>
+    </w:p>
+    <w:p>
+      <w:pPr>
+        <w:pStyle w:val="DataField11ptSingle"/>
+        <w:rPr>
+          <w:rStyle w:val="Strong"/>
+        </w:rPr>
+      </w:pPr>
+      <w:r>
+        <w:rPr/>
+      </w:r>
+    </w:p>
+    <w:p>
+      <w:pPr>
+        <w:pStyle w:val="DataField11ptSingle"/>
+        <w:rPr>
+          <w:rStyle w:val="Strong"/>
+        </w:rPr>
+      </w:pPr>
+      <w:r>
+        <w:rPr/>
+      </w:r>
+    </w:p>
+    <w:p>
+      <w:pPr>
+        <w:pStyle w:val="DataField11ptSingle"/>
+        <w:rPr>
+          <w:rStyle w:val="Strong"/>
+        </w:rPr>
+      </w:pPr>
+      <w:r>
+        <w:rPr/>
+      </w:r>
+    </w:p>
+    <w:p>
+      <w:pPr>
+        <w:pStyle w:val="DataField11ptSingle"/>
+        <w:rPr>
+          <w:rStyle w:val="Strong"/>
+        </w:rPr>
+      </w:pPr>
+      <w:r>
+        <w:rPr/>
+      </w:r>
+    </w:p>
+    <w:p>
+      <w:pPr>
+        <w:pStyle w:val="DataField11ptSingle"/>
+        <w:rPr>
+          <w:rStyle w:val="Strong"/>
+        </w:rPr>
+      </w:pPr>
+      <w:r>
+        <w:rPr/>
+      </w:r>
+    </w:p>
+    <w:p>
+      <w:pPr>
+        <w:pStyle w:val="DataField11ptSingle"/>
+        <w:rPr>
+          <w:rStyle w:val="Strong"/>
+        </w:rPr>
+      </w:pPr>
+      <w:r>
+        <w:rPr/>
+      </w:r>
+    </w:p>
+    <w:p>
+      <w:pPr>
+        <w:pStyle w:val="DataField11ptSingle"/>
+        <w:rPr>
+          <w:rStyle w:val="Strong"/>
+        </w:rPr>
+      </w:pPr>
+      <w:r>
+        <w:rPr/>
+      </w:r>
+    </w:p>
+    <w:p>
+      <w:pPr>
+        <w:pStyle w:val="DataField11ptSingle"/>
+        <w:rPr>
+          <w:rStyle w:val="Strong"/>
+        </w:rPr>
+      </w:pPr>
+      <w:r>
+        <w:rPr/>
+      </w:r>
+    </w:p>
+    <w:p>
+      <w:pPr>
+        <w:pStyle w:val="DataField11ptSingle"/>
+        <w:rPr>
+          <w:rStyle w:val="Strong"/>
+        </w:rPr>
+      </w:pPr>
+      <w:r>
+        <w:rPr/>
+      </w:r>
+    </w:p>
+    <w:p>
+      <w:pPr>
+        <w:pStyle w:val="DataField11ptSingle"/>
+        <w:rPr>
+          <w:rStyle w:val="Strong"/>
+        </w:rPr>
+      </w:pPr>
+      <w:r>
+        <w:rPr/>
+      </w:r>
+    </w:p>
+    <w:p>
+      <w:pPr>
+        <w:pStyle w:val="DataField11ptSingle"/>
+        <w:rPr>
+          <w:rStyle w:val="Strong"/>
+        </w:rPr>
+      </w:pPr>
+      <w:r>
+        <w:rPr/>
+      </w:r>
+    </w:p>
+    <w:p>
+      <w:pPr>
+        <w:pStyle w:val="DataField11ptSingle"/>
+        <w:rPr>
+          <w:rStyle w:val="Strong"/>
+        </w:rPr>
+      </w:pPr>
+      <w:r>
+        <w:rPr/>
+      </w:r>
+    </w:p>
+    <w:p>
+      <w:pPr>
+        <w:pStyle w:val="DataField11ptSingle"/>
+        <w:rPr>
+          <w:rStyle w:val="Strong"/>
+        </w:rPr>
+      </w:pPr>
+      <w:r>
+        <w:rPr/>
+      </w:r>
+    </w:p>
+    <w:p>
+      <w:pPr>
+        <w:pStyle w:val="DataField11ptSingle"/>
+        <w:rPr>
+          <w:rStyle w:val="Strong"/>
+        </w:rPr>
+      </w:pPr>
+      <w:r>
+        <w:rPr/>
+      </w:r>
+    </w:p>
+    <w:p>
+      <w:pPr>
+        <w:pStyle w:val="DataField11ptSingle"/>
+        <w:rPr>
+          <w:rStyle w:val="Strong"/>
+        </w:rPr>
+      </w:pPr>
+      <w:r>
+        <w:rPr/>
+      </w:r>
+    </w:p>
+    <w:p>
+      <w:pPr>
+        <w:pStyle w:val="DataField11ptSingle"/>
+        <w:rPr>
+          <w:rStyle w:val="Strong"/>
+        </w:rPr>
+      </w:pPr>
+      <w:r>
+        <w:rPr/>
+      </w:r>
+    </w:p>
+    <w:p>
+      <w:pPr>
+        <w:pStyle w:val="DataField11ptSingle"/>
+        <w:rPr>
+          <w:rStyle w:val="Strong"/>
+        </w:rPr>
+      </w:pPr>
+      <w:r>
+        <w:rPr/>
+      </w:r>
+    </w:p>
+    <w:p>
+      <w:pPr>
+        <w:pStyle w:val="DataField11ptSingle"/>
+        <w:rPr>
+          <w:rStyle w:val="Strong"/>
+        </w:rPr>
+      </w:pPr>
+      <w:r>
+        <w:rPr/>
+      </w:r>
+    </w:p>
+    <w:p>
+      <w:pPr>
+        <w:pStyle w:val="DataField11ptSingle"/>
+        <w:rPr>
+          <w:rStyle w:val="Strong"/>
+        </w:rPr>
+      </w:pPr>
+      <w:r>
+        <w:rPr/>
+      </w:r>
+    </w:p>
+    <w:p>
+      <w:pPr>
+        <w:pStyle w:val="DataField11ptSingle"/>
+        <w:rPr>
+          <w:rStyle w:val="Strong"/>
+        </w:rPr>
+      </w:pPr>
+      <w:r>
+        <w:rPr/>
+      </w:r>
+    </w:p>
+    <w:p>
+      <w:pPr>
+        <w:pStyle w:val="DataField11ptSingle"/>
+        <w:rPr>
+          <w:rStyle w:val="Strong"/>
+        </w:rPr>
+      </w:pPr>
+      <w:r>
+        <w:rPr/>
+      </w:r>
+    </w:p>
+    <w:p>
+      <w:pPr>
+        <w:pStyle w:val="DataField11ptSingle"/>
+        <w:rPr>
+          <w:rStyle w:val="Strong"/>
+        </w:rPr>
+      </w:pPr>
+      <w:r>
+        <w:rPr/>
+      </w:r>
+    </w:p>
+    <w:p>
+      <w:pPr>
+        <w:pStyle w:val="DataField11ptSingle"/>
+        <w:rPr>
+          <w:rStyle w:val="Strong"/>
+        </w:rPr>
+      </w:pPr>
+      <w:r>
+        <w:rPr/>
+      </w:r>
+    </w:p>
+    <w:p>
+      <w:pPr>
+        <w:pStyle w:val="DataField11ptSingle"/>
+        <w:rPr>
+          <w:rStyle w:val="Strong"/>
+        </w:rPr>
+      </w:pPr>
+      <w:r>
+        <w:rPr/>
+      </w:r>
+    </w:p>
+    <w:p>
+      <w:pPr>
+        <w:pStyle w:val="DataField11ptSingle"/>
+        <w:rPr>
+          <w:rStyle w:val="Strong"/>
+        </w:rPr>
+      </w:pPr>
+      <w:r>
+        <w:rPr/>
+      </w:r>
+    </w:p>
+    <w:p>
+      <w:pPr>
+        <w:pStyle w:val="DataField11ptSingle"/>
+        <w:rPr>
+          <w:rStyle w:val="Strong"/>
+        </w:rPr>
+      </w:pPr>
+      <w:r>
+        <w:rPr/>
+      </w:r>
+    </w:p>
+    <w:p>
+      <w:pPr>
+        <w:pStyle w:val="DataField11ptSingle"/>
+        <w:rPr>
+          <w:rStyle w:val="Strong"/>
+        </w:rPr>
+      </w:pPr>
+      <w:r>
+        <w:rPr/>
+      </w:r>
+    </w:p>
+    <w:p>
+      <w:pPr>
+        <w:pStyle w:val="DataField11ptSingle"/>
+        <w:rPr>
+          <w:rStyle w:val="Strong"/>
+        </w:rPr>
+      </w:pPr>
+      <w:r>
+        <w:rPr/>
+      </w:r>
+    </w:p>
+    <w:p>
+      <w:pPr>
+        <w:pStyle w:val="DataField11ptSingle"/>
+        <w:rPr>
+          <w:rStyle w:val="Strong"/>
+        </w:rPr>
+      </w:pPr>
+      <w:r>
+        <w:rPr/>
+      </w:r>
+    </w:p>
+    <w:p>
+      <w:pPr>
+        <w:pStyle w:val="DataField11ptSingle"/>
+        <w:rPr>
+          <w:rStyle w:val="Strong"/>
+        </w:rPr>
+      </w:pPr>
+      <w:r>
+        <w:rPr/>
+      </w:r>
+    </w:p>
+    <w:p>
+      <w:pPr>
+        <w:pStyle w:val="DataField11ptSingle"/>
+        <w:rPr>
+          <w:rStyle w:val="Strong"/>
+        </w:rPr>
+      </w:pPr>
+      <w:r>
+        <w:rPr/>
+      </w:r>
+    </w:p>
+    <w:p>
+      <w:pPr>
+        <w:pStyle w:val="DataField11ptSingle"/>
+        <w:rPr>
+          <w:rStyle w:val="Strong"/>
+        </w:rPr>
+      </w:pPr>
+      <w:r>
+        <w:rPr/>
+      </w:r>
+    </w:p>
+    <w:p>
+      <w:pPr>
+        <w:pStyle w:val="DataField11ptSingle"/>
+        <w:rPr>
+          <w:rStyle w:val="Strong"/>
+        </w:rPr>
+      </w:pPr>
+      <w:r>
+        <w:rPr/>
+      </w:r>
+    </w:p>
+    <w:p>
+      <w:pPr>
+        <w:pStyle w:val="DataField11ptSingle"/>
+        <w:rPr>
+          <w:rStyle w:val="Strong"/>
+        </w:rPr>
+      </w:pPr>
+      <w:r>
+        <w:rPr/>
+      </w:r>
+    </w:p>
+    <w:p>
+      <w:pPr>
+        <w:pStyle w:val="DataField11ptSingle"/>
+        <w:rPr>
+          <w:rStyle w:val="Strong"/>
+        </w:rPr>
+      </w:pPr>
+      <w:r>
+        <w:rPr/>
+      </w:r>
+    </w:p>
+    <w:p>
+      <w:pPr>
+        <w:pStyle w:val="DataField11ptSingle"/>
+        <w:rPr>
+          <w:rStyle w:val="Strong"/>
+        </w:rPr>
+      </w:pPr>
+      <w:r>
+        <w:rPr/>
+      </w:r>
+    </w:p>
+    <w:p>
+      <w:pPr>
+        <w:pStyle w:val="DataField11ptSingle"/>
+        <w:rPr>
+          <w:rStyle w:val="Strong"/>
+        </w:rPr>
+      </w:pPr>
+      <w:r>
+        <w:rPr/>
+      </w:r>
+    </w:p>
+    <w:p>
+      <w:pPr>
+        <w:pStyle w:val="DataField11ptSingle"/>
+        <w:rPr>
+          <w:rStyle w:val="Strong"/>
+        </w:rPr>
+      </w:pPr>
+      <w:r>
+        <w:rPr/>
+      </w:r>
+    </w:p>
+    <w:p>
+      <w:pPr>
+        <w:pStyle w:val="DataField11ptSingle"/>
+        <w:rPr>
+          <w:rStyle w:val="Strong"/>
+        </w:rPr>
+      </w:pPr>
+      <w:r>
+        <w:rPr/>
+      </w:r>
+    </w:p>
+    <w:p>
+      <w:pPr>
+        <w:pStyle w:val="DataField11ptSingle"/>
+        <w:rPr>
+          <w:rStyle w:val="Strong"/>
+        </w:rPr>
+      </w:pPr>
+      <w:r>
+        <w:rPr/>
+      </w:r>
+    </w:p>
+    <w:p>
+      <w:pPr>
+        <w:pStyle w:val="DataField11ptSingle"/>
+        <w:rPr>
+          <w:rStyle w:val="Strong"/>
+        </w:rPr>
+      </w:pPr>
+      <w:r>
+        <w:rPr/>
+      </w:r>
+    </w:p>
+    <w:p>
+      <w:pPr>
+        <w:pStyle w:val="DataField11ptSingle"/>
+        <w:rPr>
+          <w:rStyle w:val="Strong"/>
+        </w:rPr>
+      </w:pPr>
+      <w:r>
+        <w:rPr/>
+      </w:r>
+    </w:p>
+    <w:p>
+      <w:pPr>
+        <w:pStyle w:val="DataField11ptSingle"/>
+        <w:rPr>
+          <w:rStyle w:val="Strong"/>
+        </w:rPr>
+      </w:pPr>
+      <w:r>
+        <w:rPr/>
+      </w:r>
+    </w:p>
+    <w:p>
+      <w:pPr>
+        <w:pStyle w:val="DataField11ptSingle"/>
+        <w:rPr>
+          <w:rStyle w:val="Strong"/>
+        </w:rPr>
+      </w:pPr>
+      <w:r>
+        <w:rPr/>
+      </w:r>
+    </w:p>
+    <w:p>
+      <w:pPr>
+        <w:pStyle w:val="DataField11ptSingle"/>
+        <w:rPr>
+          <w:rStyle w:val="Strong"/>
+        </w:rPr>
+      </w:pPr>
+      <w:r>
+        <w:rPr/>
+      </w:r>
+    </w:p>
+    <w:p>
+      <w:pPr>
+        <w:pStyle w:val="DataField11ptSingle"/>
+        <w:rPr>
+          <w:rStyle w:val="Strong"/>
+        </w:rPr>
+      </w:pPr>
+      <w:r>
+        <w:rPr/>
+      </w:r>
+    </w:p>
+    <w:p>
+      <w:pPr>
+        <w:pStyle w:val="DataField11ptSingle"/>
+        <w:rPr>
+          <w:rStyle w:val="Strong"/>
+        </w:rPr>
+      </w:pPr>
+      <w:r>
+        <w:rPr/>
+      </w:r>
+    </w:p>
+    <w:p>
+      <w:pPr>
+        <w:pStyle w:val="DataField11ptSingle"/>
+        <w:rPr>
+          <w:rStyle w:val="Strong"/>
+        </w:rPr>
+      </w:pPr>
+      <w:r>
+        <w:rPr/>
+      </w:r>
+    </w:p>
+    <w:p>
+      <w:pPr>
+        <w:pStyle w:val="DataField11ptSingle"/>
+        <w:rPr>
+          <w:rStyle w:val="Strong"/>
+        </w:rPr>
+      </w:pPr>
+      <w:r>
+        <w:rPr/>
+      </w:r>
+    </w:p>
+    <w:p>
+      <w:pPr>
+        <w:pStyle w:val="DataField11ptSingle"/>
+        <w:rPr>
+          <w:rStyle w:val="Strong"/>
+        </w:rPr>
+      </w:pPr>
+      <w:r>
+        <w:rPr/>
+      </w:r>
+    </w:p>
+    <w:p>
+      <w:pPr>
+        <w:pStyle w:val="DataField11ptSingle"/>
+        <w:rPr>
+          <w:rStyle w:val="Strong"/>
+        </w:rPr>
+      </w:pPr>
+      <w:r>
+        <w:rPr/>
+      </w:r>
+    </w:p>
+    <w:p>
+      <w:pPr>
+        <w:pStyle w:val="DataField11ptSingle"/>
+        <w:rPr>
+          <w:rStyle w:val="Strong"/>
+        </w:rPr>
+      </w:pPr>
+      <w:r>
+        <w:rPr/>
+      </w:r>
+    </w:p>
+    <w:p>
+      <w:pPr>
+        <w:pStyle w:val="DataField11ptSingle"/>
+        <w:rPr>
+          <w:rStyle w:val="Strong"/>
+        </w:rPr>
+      </w:pPr>
+      <w:r>
+        <w:rPr/>
+      </w:r>
+    </w:p>
+    <w:p>
+      <w:pPr>
+        <w:pStyle w:val="DataField11ptSingle"/>
+        <w:rPr>
+          <w:rStyle w:val="Strong"/>
+        </w:rPr>
+      </w:pPr>
+      <w:r>
+        <w:rPr/>
+      </w:r>
+    </w:p>
+    <w:p>
+      <w:pPr>
+        <w:pStyle w:val="DataField11ptSingle"/>
+        <w:rPr>
+          <w:rStyle w:val="Strong"/>
+        </w:rPr>
+      </w:pPr>
+      <w:r>
+        <w:rPr/>
+      </w:r>
+    </w:p>
+    <w:p>
+      <w:pPr>
+        <w:pStyle w:val="DataField11ptSingle"/>
+        <w:rPr>
+          <w:rStyle w:val="Strong"/>
+        </w:rPr>
+      </w:pPr>
+      <w:r>
+        <w:rPr/>
+      </w:r>
+    </w:p>
+    <w:p>
+      <w:pPr>
+        <w:pStyle w:val="DataField11ptSingle"/>
+        <w:rPr>
+          <w:rStyle w:val="Strong"/>
+        </w:rPr>
+      </w:pPr>
+      <w:r>
+        <w:rPr/>
+      </w:r>
+    </w:p>
+    <w:p>
+      <w:pPr>
+        <w:pStyle w:val="DataField11ptSingle"/>
+        <w:rPr>
+          <w:rStyle w:val="Strong"/>
+        </w:rPr>
+      </w:pPr>
+      <w:r>
+        <w:rPr/>
+      </w:r>
+    </w:p>
+    <w:p>
+      <w:pPr>
+        <w:pStyle w:val="DataField11ptSingle"/>
+        <w:rPr>
+          <w:rStyle w:val="Strong"/>
+        </w:rPr>
+      </w:pPr>
+      <w:r>
+        <w:rPr/>
+      </w:r>
+    </w:p>
+    <w:p>
+      <w:pPr>
+        <w:pStyle w:val="DataField11ptSingle"/>
+        <w:rPr>
+          <w:rStyle w:val="Strong"/>
+        </w:rPr>
+      </w:pPr>
+      <w:r>
+        <w:rPr/>
+      </w:r>
+    </w:p>
+    <w:p>
+      <w:pPr>
+        <w:pStyle w:val="DataField11ptSingle"/>
+        <w:rPr>
+          <w:rStyle w:val="Strong"/>
+        </w:rPr>
+      </w:pPr>
+      <w:r>
+        <w:rPr/>
+      </w:r>
+    </w:p>
+    <w:p>
+      <w:pPr>
+        <w:pStyle w:val="DataField11ptSingle"/>
+        <w:rPr>
+          <w:rStyle w:val="Strong"/>
+        </w:rPr>
+      </w:pPr>
+      <w:r>
+        <w:rPr/>
+      </w:r>
+    </w:p>
+    <w:p>
+      <w:pPr>
+        <w:pStyle w:val="DataField11ptSingle"/>
+        <w:rPr>
+          <w:rStyle w:val="Strong"/>
+        </w:rPr>
+      </w:pPr>
+      <w:r>
+        <w:rPr/>
+      </w:r>
+    </w:p>
+    <w:p>
+      <w:pPr>
+        <w:pStyle w:val="DataField11ptSingle"/>
+        <w:rPr>
+          <w:rStyle w:val="Strong"/>
+        </w:rPr>
+      </w:pPr>
+      <w:r>
+        <w:rPr/>
+      </w:r>
+    </w:p>
+    <w:p>
+      <w:pPr>
+        <w:pStyle w:val="DataField11ptSingle"/>
+        <w:rPr>
+          <w:rStyle w:val="Strong"/>
+        </w:rPr>
+      </w:pPr>
+      <w:r>
+        <w:rPr/>
+      </w:r>
+    </w:p>
+    <w:p>
+      <w:pPr>
+        <w:pStyle w:val="DataField11ptSingle"/>
+        <w:rPr>
+          <w:rStyle w:val="Strong"/>
+        </w:rPr>
+      </w:pPr>
+      <w:r>
+        <w:rPr/>
+      </w:r>
+    </w:p>
+    <w:p>
+      <w:pPr>
+        <w:pStyle w:val="DataField11ptSingle"/>
+        <w:rPr>
+          <w:rStyle w:val="Strong"/>
+        </w:rPr>
+      </w:pPr>
+      <w:r>
+        <w:rPr/>
+      </w:r>
+    </w:p>
+    <w:p>
+      <w:pPr>
+        <w:pStyle w:val="DataField11ptSingle"/>
+        <w:rPr>
+          <w:rStyle w:val="Strong"/>
+        </w:rPr>
+      </w:pPr>
+      <w:r>
+        <w:rPr/>
+      </w:r>
+    </w:p>
+    <w:p>
+      <w:pPr>
+        <w:pStyle w:val="DataField11ptSingle"/>
+        <w:rPr>
+          <w:rStyle w:val="Strong"/>
+        </w:rPr>
+      </w:pPr>
+      <w:r>
+        <w:rPr/>
+      </w:r>
+    </w:p>
+    <w:p>
+      <w:pPr>
+        <w:pStyle w:val="DataField11ptSingle"/>
+        <w:rPr>
+          <w:rStyle w:val="Strong"/>
+        </w:rPr>
+      </w:pPr>
+      <w:r>
+        <w:rPr/>
+      </w:r>
+    </w:p>
+    <w:p>
+      <w:pPr>
+        <w:pStyle w:val="DataField11ptSingle"/>
+        <w:rPr>
+          <w:rStyle w:val="Strong"/>
+        </w:rPr>
+      </w:pPr>
+      <w:r>
+        <w:rPr/>
+      </w:r>
+    </w:p>
+    <w:p>
+      <w:pPr>
+        <w:pStyle w:val="DataField11ptSingle"/>
+        <w:rPr>
+          <w:rStyle w:val="Strong"/>
+        </w:rPr>
+      </w:pPr>
+      <w:r>
+        <w:rPr/>
+      </w:r>
+    </w:p>
+    <w:p>
+      <w:pPr>
+        <w:pStyle w:val="DataField11ptSingle"/>
+        <w:rPr>
+          <w:rStyle w:val="Strong"/>
+        </w:rPr>
+      </w:pPr>
+      <w:r>
+        <w:rPr/>
+      </w:r>
+    </w:p>
+    <w:p>
+      <w:pPr>
+        <w:pStyle w:val="DataField11ptSingle"/>
+        <w:rPr>
+          <w:rStyle w:val="Strong"/>
+        </w:rPr>
+      </w:pPr>
+      <w:r>
+        <w:rPr/>
+      </w:r>
+    </w:p>
+    <w:p>
+      <w:pPr>
+        <w:pStyle w:val="DataField11ptSingle"/>
+        <w:rPr>
+          <w:rStyle w:val="Strong"/>
+        </w:rPr>
+      </w:pPr>
+      <w:r>
+        <w:rPr/>
+      </w:r>
+    </w:p>
+    <w:p>
+      <w:pPr>
+        <w:pStyle w:val="DataField11ptSingle"/>
+        <w:rPr>
+          <w:rStyle w:val="Strong"/>
+        </w:rPr>
+      </w:pPr>
+      <w:r>
+        <w:rPr/>
+      </w:r>
+    </w:p>
+    <w:p>
+      <w:pPr>
+        <w:pStyle w:val="DataField11ptSingle"/>
+        <w:rPr>
+          <w:rStyle w:val="Strong"/>
+        </w:rPr>
+      </w:pPr>
+      <w:r>
+        <w:rPr/>
+      </w:r>
+    </w:p>
+    <w:p>
+      <w:pPr>
+        <w:pStyle w:val="DataField11ptSingle"/>
+        <w:rPr>
+          <w:rStyle w:val="Strong"/>
+        </w:rPr>
+      </w:pPr>
+      <w:r>
+        <w:rPr/>
+      </w:r>
+    </w:p>
+    <w:p>
+      <w:pPr>
+        <w:pStyle w:val="DataField11ptSingle"/>
+        <w:rPr>
+          <w:rStyle w:val="Strong"/>
+        </w:rPr>
+      </w:pPr>
+      <w:r>
+        <w:rPr/>
+      </w:r>
+    </w:p>
+    <w:p>
+      <w:pPr>
+        <w:pStyle w:val="DataField11ptSingle"/>
+        <w:rPr>
+          <w:rStyle w:val="Strong"/>
+        </w:rPr>
+      </w:pPr>
+      <w:r>
+        <w:rPr/>
+      </w:r>
+    </w:p>
+    <w:p>
+      <w:pPr>
+        <w:pStyle w:val="DataField11ptSingle"/>
+        <w:rPr>
+          <w:rStyle w:val="Strong"/>
+        </w:rPr>
+      </w:pPr>
+      <w:r>
+        <w:object w:dxaOrig="9108" w:dyaOrig="14848">
+          <v:shape id="ole_rId2" style="width:448.05pt;height:737.05pt" o:ole="">
+            <v:imagedata r:id="rId3" o:title=""/>
+          </v:shape>
+          <o:OLEObject Type="Embed" ProgID="Excel.Sheet.12" ShapeID="ole_rId2" DrawAspect="Content" ObjectID="_274619610" r:id="rId2"/>
+        </w:object>
+      </w:r>
+      <w:r>
+        <w:rPr>
+          <w:rStyle w:val="Strong"/>
+        </w:rPr>
         <w:t>D. Additional Information: Research Support and/or Scholastic Performance</w:t>
         <w:br/>
         <w:br/>
       </w:r>
     </w:p>
-    <w:tbl>
-      <w:tblPr>
-        <w:tblW w:w="5000" w:type="pct"/>
-        <w:jc w:val="left"/>
-        <w:tblInd w:w="0" w:type="dxa"/>
-        <w:tblCellMar>
-          <w:top w:w="15" w:type="dxa"/>
-          <w:left w:w="22" w:type="dxa"/>
-          <w:bottom w:w="15" w:type="dxa"/>
-          <w:right w:w="7" w:type="dxa"/>
-        </w:tblCellMar>
-        <w:tblLook w:val="04a0" w:noVBand="1" w:noHBand="0" w:lastColumn="0" w:firstColumn="1" w:lastRow="0" w:firstRow="1"/>
-      </w:tblPr>
-      <w:tblGrid>
-        <w:gridCol w:w="1501"/>
-        <w:gridCol w:w="7794"/>
-        <w:gridCol w:w="1505"/>
-      </w:tblGrid>
-      <w:tr>
-        <w:trPr>
-          <w:tblHeader w:val="true"/>
-        </w:trPr>
-        <w:tc>
-          <w:tcPr>
-            <w:tcW w:w="1501" w:type="dxa"/>
-            <w:tcBorders>
-              <w:top w:val="outset" w:sz="6" w:space="0" w:color="000000"/>
-              <w:left w:val="outset" w:sz="6" w:space="0" w:color="000000"/>
-              <w:bottom w:val="outset" w:sz="6" w:space="0" w:color="000000"/>
-            </w:tcBorders>
-            <w:shd w:fill="auto" w:val="clear"/>
-          </w:tcPr>
-          <w:p>
-            <w:pPr>
-              <w:pStyle w:val="Normal"/>
-              <w:jc w:val="center"/>
-              <w:rPr>
-                <w:rFonts w:cs="Arial"/>
-                <w:szCs w:val="22"/>
-              </w:rPr>
-            </w:pPr>
-            <w:r>
-              <w:rPr>
-                <w:rFonts w:cs="Arial"/>
-                <w:szCs w:val="22"/>
-              </w:rPr>
-              <w:t>YEAR</w:t>
-            </w:r>
-          </w:p>
-        </w:tc>
-        <w:tc>
-          <w:tcPr>
-            <w:tcW w:w="7794" w:type="dxa"/>
-            <w:tcBorders>
-              <w:top w:val="outset" w:sz="6" w:space="0" w:color="000000"/>
-              <w:left w:val="outset" w:sz="6" w:space="0" w:color="000000"/>
-              <w:bottom w:val="outset" w:sz="6" w:space="0" w:color="000000"/>
-            </w:tcBorders>
-            <w:shd w:fill="auto" w:val="clear"/>
-          </w:tcPr>
-          <w:p>
-            <w:pPr>
-              <w:pStyle w:val="Normal"/>
-              <w:jc w:val="center"/>
-              <w:rPr>
-                <w:rFonts w:cs="Arial"/>
-                <w:szCs w:val="22"/>
-              </w:rPr>
-            </w:pPr>
-            <w:r>
-              <w:rPr>
-                <w:rFonts w:cs="Arial"/>
-                <w:szCs w:val="22"/>
-              </w:rPr>
-              <w:t>COURSE TITLE</w:t>
-            </w:r>
-          </w:p>
-        </w:tc>
-        <w:tc>
-          <w:tcPr>
-            <w:tcW w:w="1505" w:type="dxa"/>
-            <w:tcBorders>
-              <w:top w:val="outset" w:sz="6" w:space="0" w:color="000000"/>
-              <w:left w:val="outset" w:sz="6" w:space="0" w:color="000000"/>
-              <w:bottom w:val="outset" w:sz="6" w:space="0" w:color="000000"/>
-            </w:tcBorders>
-            <w:shd w:fill="auto" w:val="clear"/>
-          </w:tcPr>
-          <w:p>
-            <w:pPr>
-              <w:pStyle w:val="Normal"/>
-              <w:jc w:val="center"/>
-              <w:rPr>
-                <w:rFonts w:cs="Arial"/>
-                <w:szCs w:val="22"/>
-              </w:rPr>
-            </w:pPr>
-            <w:r>
-              <w:rPr>
-                <w:rFonts w:cs="Arial"/>
-                <w:szCs w:val="22"/>
-              </w:rPr>
-              <w:t>GRADE</w:t>
-            </w:r>
-          </w:p>
-        </w:tc>
-      </w:tr>
-      <w:tr>
-        <w:trPr/>
-        <w:tc>
-          <w:tcPr>
-            <w:tcW w:w="10800" w:type="dxa"/>
-            <w:gridSpan w:val="3"/>
-            <w:tcBorders/>
-            <w:shd w:fill="auto" w:val="clear"/>
-            <w:vAlign w:val="center"/>
-          </w:tcPr>
-          <w:p>
-            <w:pPr>
-              <w:pStyle w:val="Normal"/>
-              <w:jc w:val="center"/>
-              <w:rPr>
-                <w:rFonts w:cs="Arial"/>
-                <w:caps/>
-                <w:szCs w:val="22"/>
-              </w:rPr>
-            </w:pPr>
-            <w:r>
-              <w:rPr>
-                <w:rFonts w:cs="Arial"/>
-                <w:caps/>
-                <w:szCs w:val="22"/>
-              </w:rPr>
-            </w:r>
-          </w:p>
-        </w:tc>
-      </w:tr>
-      <w:tr>
-        <w:trPr/>
-        <w:tc>
-          <w:tcPr>
-            <w:tcW w:w="1501" w:type="dxa"/>
-            <w:tcBorders/>
-            <w:shd w:fill="auto" w:val="clear"/>
-            <w:vAlign w:val="center"/>
-          </w:tcPr>
-          <w:p>
-            <w:pPr>
-              <w:pStyle w:val="Normal"/>
-              <w:jc w:val="center"/>
-              <w:rPr>
-                <w:rFonts w:cs="Arial"/>
-                <w:szCs w:val="22"/>
-              </w:rPr>
-            </w:pPr>
-            <w:r>
-              <w:rPr>
-                <w:rFonts w:cs="Arial"/>
-                <w:szCs w:val="22"/>
-              </w:rPr>
-            </w:r>
-          </w:p>
-        </w:tc>
-        <w:tc>
-          <w:tcPr>
-            <w:tcW w:w="7794" w:type="dxa"/>
-            <w:tcBorders/>
-            <w:shd w:fill="auto" w:val="clear"/>
-            <w:vAlign w:val="center"/>
-          </w:tcPr>
-          <w:p>
-            <w:pPr>
-              <w:pStyle w:val="Normal"/>
-              <w:rPr>
-                <w:rFonts w:cs="Arial"/>
-                <w:szCs w:val="22"/>
-              </w:rPr>
-            </w:pPr>
-            <w:r>
-              <w:rPr>
-                <w:rFonts w:cs="Arial"/>
-                <w:szCs w:val="22"/>
-              </w:rPr>
-            </w:r>
-          </w:p>
-        </w:tc>
-        <w:tc>
-          <w:tcPr>
-            <w:tcW w:w="1505" w:type="dxa"/>
-            <w:tcBorders/>
-            <w:shd w:fill="auto" w:val="clear"/>
-            <w:vAlign w:val="center"/>
-          </w:tcPr>
-          <w:p>
-            <w:pPr>
-              <w:pStyle w:val="Normal"/>
-              <w:jc w:val="center"/>
-              <w:rPr>
-                <w:rFonts w:cs="Arial"/>
-                <w:szCs w:val="22"/>
-              </w:rPr>
-            </w:pPr>
-            <w:r>
-              <w:rPr>
-                <w:rFonts w:cs="Arial"/>
-                <w:szCs w:val="22"/>
-              </w:rPr>
-            </w:r>
-          </w:p>
-        </w:tc>
-      </w:tr>
-      <w:tr>
-        <w:trPr/>
-        <w:tc>
-          <w:tcPr>
-            <w:tcW w:w="1501" w:type="dxa"/>
-            <w:tcBorders/>
-            <w:shd w:fill="auto" w:val="clear"/>
-            <w:vAlign w:val="center"/>
-          </w:tcPr>
-          <w:p>
-            <w:pPr>
-              <w:pStyle w:val="Normal"/>
-              <w:jc w:val="center"/>
-              <w:rPr>
-                <w:rFonts w:cs="Arial"/>
-                <w:szCs w:val="22"/>
-              </w:rPr>
-            </w:pPr>
-            <w:r>
-              <w:rPr>
-                <w:rFonts w:cs="Arial"/>
-                <w:szCs w:val="22"/>
-              </w:rPr>
-            </w:r>
-            <w:bookmarkStart w:id="0" w:name="_GoBack"/>
-            <w:bookmarkStart w:id="1" w:name="_GoBack"/>
-            <w:bookmarkEnd w:id="1"/>
-          </w:p>
-        </w:tc>
-        <w:tc>
-          <w:tcPr>
-            <w:tcW w:w="7794" w:type="dxa"/>
-            <w:tcBorders/>
-            <w:shd w:fill="auto" w:val="clear"/>
-            <w:vAlign w:val="center"/>
-          </w:tcPr>
-          <w:p>
-            <w:pPr>
-              <w:pStyle w:val="Normal"/>
-              <w:rPr>
-                <w:rFonts w:cs="Arial"/>
-                <w:szCs w:val="22"/>
-              </w:rPr>
-            </w:pPr>
-            <w:r>
-              <w:rPr>
-                <w:rFonts w:cs="Arial"/>
-                <w:szCs w:val="22"/>
-              </w:rPr>
-            </w:r>
-          </w:p>
-        </w:tc>
-        <w:tc>
-          <w:tcPr>
-            <w:tcW w:w="1505" w:type="dxa"/>
-            <w:tcBorders/>
-            <w:shd w:fill="auto" w:val="clear"/>
-            <w:vAlign w:val="center"/>
-          </w:tcPr>
-          <w:p>
-            <w:pPr>
-              <w:pStyle w:val="Normal"/>
-              <w:jc w:val="center"/>
-              <w:rPr>
-                <w:rFonts w:cs="Arial"/>
-                <w:szCs w:val="22"/>
-              </w:rPr>
-            </w:pPr>
-            <w:r>
-              <w:rPr>
-                <w:rFonts w:cs="Arial"/>
-                <w:szCs w:val="22"/>
-              </w:rPr>
-            </w:r>
-          </w:p>
-        </w:tc>
-      </w:tr>
-      <w:tr>
-        <w:trPr/>
-        <w:tc>
-          <w:tcPr>
-            <w:tcW w:w="1501" w:type="dxa"/>
-            <w:tcBorders/>
-            <w:shd w:fill="auto" w:val="clear"/>
-            <w:vAlign w:val="center"/>
-          </w:tcPr>
-          <w:p>
-            <w:pPr>
-              <w:pStyle w:val="Normal"/>
-              <w:jc w:val="center"/>
-              <w:rPr>
-                <w:rFonts w:cs="Arial"/>
-                <w:szCs w:val="22"/>
-              </w:rPr>
-            </w:pPr>
-            <w:r>
-              <w:rPr>
-                <w:rFonts w:cs="Arial"/>
-                <w:szCs w:val="22"/>
-              </w:rPr>
-            </w:r>
-          </w:p>
-        </w:tc>
-        <w:tc>
-          <w:tcPr>
-            <w:tcW w:w="7794" w:type="dxa"/>
-            <w:tcBorders/>
-            <w:shd w:fill="auto" w:val="clear"/>
-            <w:vAlign w:val="center"/>
-          </w:tcPr>
-          <w:p>
-            <w:pPr>
-              <w:pStyle w:val="Normal"/>
-              <w:rPr>
-                <w:rFonts w:cs="Arial"/>
-                <w:szCs w:val="22"/>
-              </w:rPr>
-            </w:pPr>
-            <w:r>
-              <w:rPr>
-                <w:rFonts w:cs="Arial"/>
-                <w:szCs w:val="22"/>
-              </w:rPr>
-            </w:r>
-          </w:p>
-        </w:tc>
-        <w:tc>
-          <w:tcPr>
-            <w:tcW w:w="1505" w:type="dxa"/>
-            <w:tcBorders/>
-            <w:shd w:fill="auto" w:val="clear"/>
-            <w:vAlign w:val="center"/>
-          </w:tcPr>
-          <w:p>
-            <w:pPr>
-              <w:pStyle w:val="Normal"/>
-              <w:jc w:val="center"/>
-              <w:rPr>
-                <w:rFonts w:cs="Arial"/>
-                <w:szCs w:val="22"/>
-              </w:rPr>
-            </w:pPr>
-            <w:r>
-              <w:rPr>
-                <w:rFonts w:cs="Arial"/>
-                <w:szCs w:val="22"/>
-              </w:rPr>
-            </w:r>
-          </w:p>
-        </w:tc>
-      </w:tr>
-      <w:tr>
-        <w:trPr/>
-        <w:tc>
-          <w:tcPr>
-            <w:tcW w:w="1501" w:type="dxa"/>
-            <w:tcBorders/>
-            <w:shd w:fill="auto" w:val="clear"/>
-            <w:vAlign w:val="center"/>
-          </w:tcPr>
-          <w:p>
-            <w:pPr>
-              <w:pStyle w:val="Normal"/>
-              <w:jc w:val="center"/>
-              <w:rPr>
-                <w:rFonts w:cs="Arial"/>
-                <w:szCs w:val="22"/>
-              </w:rPr>
-            </w:pPr>
-            <w:r>
-              <w:rPr>
-                <w:rFonts w:cs="Arial"/>
-                <w:szCs w:val="22"/>
-              </w:rPr>
-            </w:r>
-          </w:p>
-        </w:tc>
-        <w:tc>
-          <w:tcPr>
-            <w:tcW w:w="7794" w:type="dxa"/>
-            <w:tcBorders/>
-            <w:shd w:fill="auto" w:val="clear"/>
-            <w:vAlign w:val="center"/>
-          </w:tcPr>
-          <w:p>
-            <w:pPr>
-              <w:pStyle w:val="Normal"/>
-              <w:rPr>
-                <w:rFonts w:cs="Arial"/>
-                <w:szCs w:val="22"/>
-              </w:rPr>
-            </w:pPr>
-            <w:r>
-              <w:rPr>
-                <w:rFonts w:cs="Arial"/>
-                <w:szCs w:val="22"/>
-              </w:rPr>
-            </w:r>
-          </w:p>
-        </w:tc>
-        <w:tc>
-          <w:tcPr>
-            <w:tcW w:w="1505" w:type="dxa"/>
-            <w:tcBorders/>
-            <w:shd w:fill="auto" w:val="clear"/>
-            <w:vAlign w:val="center"/>
-          </w:tcPr>
-          <w:p>
-            <w:pPr>
-              <w:pStyle w:val="Normal"/>
-              <w:jc w:val="center"/>
-              <w:rPr>
-                <w:rFonts w:cs="Arial"/>
-                <w:szCs w:val="22"/>
-              </w:rPr>
-            </w:pPr>
-            <w:r>
-              <w:rPr>
-                <w:rFonts w:cs="Arial"/>
-                <w:szCs w:val="22"/>
-              </w:rPr>
-            </w:r>
-          </w:p>
-        </w:tc>
-      </w:tr>
-      <w:tr>
-        <w:trPr/>
-        <w:tc>
-          <w:tcPr>
-            <w:tcW w:w="1501" w:type="dxa"/>
-            <w:tcBorders/>
-            <w:shd w:fill="auto" w:val="clear"/>
-            <w:vAlign w:val="center"/>
-          </w:tcPr>
-          <w:p>
-            <w:pPr>
-              <w:pStyle w:val="Normal"/>
-              <w:jc w:val="center"/>
-              <w:rPr>
-                <w:rFonts w:cs="Arial"/>
-                <w:szCs w:val="22"/>
-              </w:rPr>
-            </w:pPr>
-            <w:r>
-              <w:rPr>
-                <w:rFonts w:cs="Arial"/>
-                <w:szCs w:val="22"/>
-              </w:rPr>
-            </w:r>
-          </w:p>
-        </w:tc>
-        <w:tc>
-          <w:tcPr>
-            <w:tcW w:w="7794" w:type="dxa"/>
-            <w:tcBorders/>
-            <w:shd w:fill="auto" w:val="clear"/>
-            <w:vAlign w:val="center"/>
-          </w:tcPr>
-          <w:p>
-            <w:pPr>
-              <w:pStyle w:val="Normal"/>
-              <w:rPr>
-                <w:rFonts w:cs="Arial"/>
-                <w:szCs w:val="22"/>
-              </w:rPr>
-            </w:pPr>
-            <w:r>
-              <w:rPr>
-                <w:rFonts w:cs="Arial"/>
-                <w:szCs w:val="22"/>
-              </w:rPr>
-            </w:r>
-          </w:p>
-        </w:tc>
-        <w:tc>
-          <w:tcPr>
-            <w:tcW w:w="1505" w:type="dxa"/>
-            <w:tcBorders/>
-            <w:shd w:fill="auto" w:val="clear"/>
-            <w:vAlign w:val="center"/>
-          </w:tcPr>
-          <w:p>
-            <w:pPr>
-              <w:pStyle w:val="Normal"/>
-              <w:jc w:val="center"/>
-              <w:rPr>
-                <w:rFonts w:cs="Arial"/>
-                <w:szCs w:val="22"/>
-              </w:rPr>
-            </w:pPr>
-            <w:r>
-              <w:rPr>
-                <w:rFonts w:cs="Arial"/>
-                <w:szCs w:val="22"/>
-              </w:rPr>
-            </w:r>
-          </w:p>
-        </w:tc>
-      </w:tr>
-      <w:tr>
-        <w:trPr/>
-        <w:tc>
-          <w:tcPr>
-            <w:tcW w:w="1501" w:type="dxa"/>
-            <w:tcBorders/>
-            <w:shd w:fill="auto" w:val="clear"/>
-            <w:vAlign w:val="center"/>
-          </w:tcPr>
-          <w:p>
-            <w:pPr>
-              <w:pStyle w:val="Normal"/>
-              <w:jc w:val="center"/>
-              <w:rPr>
-                <w:rFonts w:cs="Arial"/>
-                <w:szCs w:val="22"/>
-              </w:rPr>
-            </w:pPr>
-            <w:r>
-              <w:rPr>
-                <w:rFonts w:cs="Arial"/>
-                <w:szCs w:val="22"/>
-              </w:rPr>
-            </w:r>
-          </w:p>
-        </w:tc>
-        <w:tc>
-          <w:tcPr>
-            <w:tcW w:w="7794" w:type="dxa"/>
-            <w:tcBorders/>
-            <w:shd w:fill="auto" w:val="clear"/>
-            <w:vAlign w:val="center"/>
-          </w:tcPr>
-          <w:p>
-            <w:pPr>
-              <w:pStyle w:val="Normal"/>
-              <w:rPr>
-                <w:rFonts w:cs="Arial"/>
-                <w:szCs w:val="22"/>
-              </w:rPr>
-            </w:pPr>
-            <w:r>
-              <w:rPr>
-                <w:rFonts w:cs="Arial"/>
-                <w:szCs w:val="22"/>
-              </w:rPr>
-            </w:r>
-          </w:p>
-        </w:tc>
-        <w:tc>
-          <w:tcPr>
-            <w:tcW w:w="1505" w:type="dxa"/>
-            <w:tcBorders/>
-            <w:shd w:fill="auto" w:val="clear"/>
-            <w:vAlign w:val="center"/>
-          </w:tcPr>
-          <w:p>
-            <w:pPr>
-              <w:pStyle w:val="Normal"/>
-              <w:jc w:val="center"/>
-              <w:rPr>
-                <w:rFonts w:cs="Arial"/>
-                <w:szCs w:val="22"/>
-              </w:rPr>
-            </w:pPr>
-            <w:r>
-              <w:rPr>
-                <w:rFonts w:cs="Arial"/>
-                <w:szCs w:val="22"/>
-              </w:rPr>
-            </w:r>
-          </w:p>
-        </w:tc>
-      </w:tr>
-      <w:tr>
-        <w:trPr/>
-        <w:tc>
-          <w:tcPr>
-            <w:tcW w:w="1501" w:type="dxa"/>
-            <w:tcBorders/>
-            <w:shd w:fill="auto" w:val="clear"/>
-            <w:vAlign w:val="center"/>
-          </w:tcPr>
-          <w:p>
-            <w:pPr>
-              <w:pStyle w:val="Normal"/>
-              <w:jc w:val="center"/>
-              <w:rPr>
-                <w:rFonts w:cs="Arial"/>
-                <w:szCs w:val="22"/>
-              </w:rPr>
-            </w:pPr>
-            <w:r>
-              <w:rPr>
-                <w:rFonts w:cs="Arial"/>
-                <w:szCs w:val="22"/>
-              </w:rPr>
-            </w:r>
-          </w:p>
-        </w:tc>
-        <w:tc>
-          <w:tcPr>
-            <w:tcW w:w="7794" w:type="dxa"/>
-            <w:tcBorders/>
-            <w:shd w:fill="auto" w:val="clear"/>
-            <w:vAlign w:val="center"/>
-          </w:tcPr>
-          <w:p>
-            <w:pPr>
-              <w:pStyle w:val="Normal"/>
-              <w:rPr>
-                <w:rFonts w:cs="Arial"/>
-                <w:szCs w:val="22"/>
-              </w:rPr>
-            </w:pPr>
-            <w:r>
-              <w:rPr>
-                <w:rFonts w:cs="Arial"/>
-                <w:szCs w:val="22"/>
-              </w:rPr>
-            </w:r>
-          </w:p>
-        </w:tc>
-        <w:tc>
-          <w:tcPr>
-            <w:tcW w:w="1505" w:type="dxa"/>
-            <w:tcBorders/>
-            <w:shd w:fill="auto" w:val="clear"/>
-            <w:vAlign w:val="center"/>
-          </w:tcPr>
-          <w:p>
-            <w:pPr>
-              <w:pStyle w:val="Normal"/>
-              <w:jc w:val="center"/>
-              <w:rPr>
-                <w:rFonts w:cs="Arial"/>
-                <w:szCs w:val="22"/>
-              </w:rPr>
-            </w:pPr>
-            <w:r>
-              <w:rPr>
-                <w:rFonts w:cs="Arial"/>
-                <w:szCs w:val="22"/>
-              </w:rPr>
-            </w:r>
-          </w:p>
-        </w:tc>
-      </w:tr>
-      <w:tr>
-        <w:trPr/>
-        <w:tc>
-          <w:tcPr>
-            <w:tcW w:w="1501" w:type="dxa"/>
-            <w:tcBorders/>
-            <w:shd w:fill="auto" w:val="clear"/>
-            <w:vAlign w:val="center"/>
-          </w:tcPr>
-          <w:p>
-            <w:pPr>
-              <w:pStyle w:val="Normal"/>
-              <w:jc w:val="center"/>
-              <w:rPr>
-                <w:rFonts w:cs="Arial"/>
-                <w:szCs w:val="22"/>
-              </w:rPr>
-            </w:pPr>
-            <w:r>
-              <w:rPr>
-                <w:rFonts w:cs="Arial"/>
-                <w:szCs w:val="22"/>
-              </w:rPr>
-            </w:r>
-          </w:p>
-        </w:tc>
-        <w:tc>
-          <w:tcPr>
-            <w:tcW w:w="7794" w:type="dxa"/>
-            <w:tcBorders/>
-            <w:shd w:fill="auto" w:val="clear"/>
-            <w:vAlign w:val="center"/>
-          </w:tcPr>
-          <w:p>
-            <w:pPr>
-              <w:pStyle w:val="Normal"/>
-              <w:rPr>
-                <w:rFonts w:cs="Arial"/>
-                <w:szCs w:val="22"/>
-              </w:rPr>
-            </w:pPr>
-            <w:r>
-              <w:rPr>
-                <w:rFonts w:cs="Arial"/>
-                <w:szCs w:val="22"/>
-              </w:rPr>
-            </w:r>
-          </w:p>
-        </w:tc>
-        <w:tc>
-          <w:tcPr>
-            <w:tcW w:w="1505" w:type="dxa"/>
-            <w:tcBorders/>
-            <w:shd w:fill="auto" w:val="clear"/>
-            <w:vAlign w:val="center"/>
-          </w:tcPr>
-          <w:p>
-            <w:pPr>
-              <w:pStyle w:val="Normal"/>
-              <w:jc w:val="center"/>
-              <w:rPr>
-                <w:rFonts w:cs="Arial"/>
-                <w:szCs w:val="22"/>
-              </w:rPr>
-            </w:pPr>
-            <w:r>
-              <w:rPr>
-                <w:rFonts w:cs="Arial"/>
-                <w:szCs w:val="22"/>
-              </w:rPr>
-            </w:r>
-          </w:p>
-        </w:tc>
-      </w:tr>
-      <w:tr>
-        <w:trPr/>
-        <w:tc>
-          <w:tcPr>
-            <w:tcW w:w="1501" w:type="dxa"/>
-            <w:tcBorders/>
-            <w:shd w:fill="auto" w:val="clear"/>
-            <w:vAlign w:val="center"/>
-          </w:tcPr>
-          <w:p>
-            <w:pPr>
-              <w:pStyle w:val="Normal"/>
-              <w:jc w:val="center"/>
-              <w:rPr>
-                <w:rFonts w:cs="Arial"/>
-                <w:szCs w:val="22"/>
-              </w:rPr>
-            </w:pPr>
-            <w:r>
-              <w:rPr>
-                <w:rFonts w:cs="Arial"/>
-                <w:szCs w:val="22"/>
-              </w:rPr>
-            </w:r>
-          </w:p>
-        </w:tc>
-        <w:tc>
-          <w:tcPr>
-            <w:tcW w:w="7794" w:type="dxa"/>
-            <w:tcBorders/>
-            <w:shd w:fill="auto" w:val="clear"/>
-            <w:vAlign w:val="center"/>
-          </w:tcPr>
-          <w:p>
-            <w:pPr>
-              <w:pStyle w:val="Normal"/>
-              <w:rPr>
-                <w:rFonts w:cs="Arial"/>
-                <w:szCs w:val="22"/>
-              </w:rPr>
-            </w:pPr>
-            <w:r>
-              <w:rPr>
-                <w:rFonts w:cs="Arial"/>
-                <w:szCs w:val="22"/>
-              </w:rPr>
-            </w:r>
-          </w:p>
-        </w:tc>
-        <w:tc>
-          <w:tcPr>
-            <w:tcW w:w="1505" w:type="dxa"/>
-            <w:tcBorders/>
-            <w:shd w:fill="auto" w:val="clear"/>
-            <w:vAlign w:val="center"/>
-          </w:tcPr>
-          <w:p>
-            <w:pPr>
-              <w:pStyle w:val="Normal"/>
-              <w:jc w:val="center"/>
-              <w:rPr>
-                <w:rFonts w:cs="Arial"/>
-                <w:szCs w:val="22"/>
-              </w:rPr>
-            </w:pPr>
-            <w:r>
-              <w:rPr>
-                <w:rFonts w:cs="Arial"/>
-                <w:szCs w:val="22"/>
-              </w:rPr>
-            </w:r>
-          </w:p>
-        </w:tc>
-      </w:tr>
-      <w:tr>
-        <w:trPr/>
-        <w:tc>
-          <w:tcPr>
-            <w:tcW w:w="1501" w:type="dxa"/>
-            <w:tcBorders/>
-            <w:shd w:fill="auto" w:val="clear"/>
-            <w:vAlign w:val="center"/>
-          </w:tcPr>
-          <w:p>
-            <w:pPr>
-              <w:pStyle w:val="Normal"/>
-              <w:jc w:val="center"/>
-              <w:rPr>
-                <w:rFonts w:cs="Arial"/>
-                <w:szCs w:val="22"/>
-              </w:rPr>
-            </w:pPr>
-            <w:r>
-              <w:rPr>
-                <w:rFonts w:cs="Arial"/>
-                <w:szCs w:val="22"/>
-              </w:rPr>
-            </w:r>
-          </w:p>
-        </w:tc>
-        <w:tc>
-          <w:tcPr>
-            <w:tcW w:w="7794" w:type="dxa"/>
-            <w:tcBorders/>
-            <w:shd w:fill="auto" w:val="clear"/>
-            <w:vAlign w:val="center"/>
-          </w:tcPr>
-          <w:p>
-            <w:pPr>
-              <w:pStyle w:val="Normal"/>
-              <w:rPr>
-                <w:rFonts w:cs="Arial"/>
-                <w:szCs w:val="22"/>
-              </w:rPr>
-            </w:pPr>
-            <w:r>
-              <w:rPr>
-                <w:rFonts w:cs="Arial"/>
-                <w:szCs w:val="22"/>
-              </w:rPr>
-            </w:r>
-          </w:p>
-        </w:tc>
-        <w:tc>
-          <w:tcPr>
-            <w:tcW w:w="1505" w:type="dxa"/>
-            <w:tcBorders/>
-            <w:shd w:fill="auto" w:val="clear"/>
-            <w:vAlign w:val="center"/>
-          </w:tcPr>
-          <w:p>
-            <w:pPr>
-              <w:pStyle w:val="Normal"/>
-              <w:jc w:val="center"/>
-              <w:rPr>
-                <w:rFonts w:cs="Arial"/>
-                <w:szCs w:val="22"/>
-              </w:rPr>
-            </w:pPr>
-            <w:r>
-              <w:rPr>
-                <w:rFonts w:cs="Arial"/>
-                <w:szCs w:val="22"/>
-              </w:rPr>
-            </w:r>
-          </w:p>
-        </w:tc>
-      </w:tr>
-      <w:tr>
-        <w:trPr/>
-        <w:tc>
-          <w:tcPr>
-            <w:tcW w:w="1501" w:type="dxa"/>
-            <w:tcBorders/>
-            <w:shd w:fill="auto" w:val="clear"/>
-            <w:vAlign w:val="center"/>
-          </w:tcPr>
-          <w:p>
-            <w:pPr>
-              <w:pStyle w:val="Normal"/>
-              <w:jc w:val="center"/>
-              <w:rPr>
-                <w:rFonts w:cs="Arial"/>
-                <w:szCs w:val="22"/>
-              </w:rPr>
-            </w:pPr>
-            <w:r>
-              <w:rPr>
-                <w:rFonts w:cs="Arial"/>
-                <w:szCs w:val="22"/>
-              </w:rPr>
-            </w:r>
-          </w:p>
-        </w:tc>
-        <w:tc>
-          <w:tcPr>
-            <w:tcW w:w="7794" w:type="dxa"/>
-            <w:tcBorders/>
-            <w:shd w:fill="auto" w:val="clear"/>
-            <w:vAlign w:val="center"/>
-          </w:tcPr>
-          <w:p>
-            <w:pPr>
-              <w:pStyle w:val="Normal"/>
-              <w:rPr>
-                <w:rFonts w:cs="Arial"/>
-                <w:szCs w:val="22"/>
-              </w:rPr>
-            </w:pPr>
-            <w:r>
-              <w:rPr>
-                <w:rFonts w:cs="Arial"/>
-                <w:szCs w:val="22"/>
-              </w:rPr>
-            </w:r>
-          </w:p>
-        </w:tc>
-        <w:tc>
-          <w:tcPr>
-            <w:tcW w:w="1505" w:type="dxa"/>
-            <w:tcBorders/>
-            <w:shd w:fill="auto" w:val="clear"/>
-            <w:vAlign w:val="center"/>
-          </w:tcPr>
-          <w:p>
-            <w:pPr>
-              <w:pStyle w:val="Normal"/>
-              <w:jc w:val="center"/>
-              <w:rPr>
-                <w:rFonts w:cs="Arial"/>
-                <w:szCs w:val="22"/>
-              </w:rPr>
-            </w:pPr>
-            <w:r>
-              <w:rPr>
-                <w:rFonts w:cs="Arial"/>
-                <w:szCs w:val="22"/>
-              </w:rPr>
-            </w:r>
-          </w:p>
-        </w:tc>
-      </w:tr>
-      <w:tr>
-        <w:trPr/>
-        <w:tc>
-          <w:tcPr>
-            <w:tcW w:w="1501" w:type="dxa"/>
-            <w:tcBorders/>
-            <w:shd w:fill="auto" w:val="clear"/>
-            <w:vAlign w:val="center"/>
-          </w:tcPr>
-          <w:p>
-            <w:pPr>
-              <w:pStyle w:val="Normal"/>
-              <w:jc w:val="center"/>
-              <w:rPr>
-                <w:rFonts w:cs="Arial"/>
-                <w:szCs w:val="22"/>
-              </w:rPr>
-            </w:pPr>
-            <w:r>
-              <w:rPr>
-                <w:rFonts w:cs="Arial"/>
-                <w:szCs w:val="22"/>
-              </w:rPr>
-            </w:r>
-          </w:p>
-        </w:tc>
-        <w:tc>
-          <w:tcPr>
-            <w:tcW w:w="7794" w:type="dxa"/>
-            <w:tcBorders/>
-            <w:shd w:fill="auto" w:val="clear"/>
-            <w:vAlign w:val="center"/>
-          </w:tcPr>
-          <w:p>
-            <w:pPr>
-              <w:pStyle w:val="Normal"/>
-              <w:rPr>
-                <w:rFonts w:cs="Arial"/>
-                <w:szCs w:val="22"/>
-              </w:rPr>
-            </w:pPr>
-            <w:r>
-              <w:rPr>
-                <w:rFonts w:cs="Arial"/>
-                <w:szCs w:val="22"/>
-              </w:rPr>
-            </w:r>
-          </w:p>
-        </w:tc>
-        <w:tc>
-          <w:tcPr>
-            <w:tcW w:w="1505" w:type="dxa"/>
-            <w:tcBorders/>
-            <w:shd w:fill="auto" w:val="clear"/>
-            <w:vAlign w:val="center"/>
-          </w:tcPr>
-          <w:p>
-            <w:pPr>
-              <w:pStyle w:val="Normal"/>
-              <w:jc w:val="center"/>
-              <w:rPr>
-                <w:rFonts w:cs="Arial"/>
-                <w:szCs w:val="22"/>
-              </w:rPr>
-            </w:pPr>
-            <w:r>
-              <w:rPr>
-                <w:rFonts w:cs="Arial"/>
-                <w:szCs w:val="22"/>
-              </w:rPr>
-            </w:r>
-          </w:p>
-        </w:tc>
-      </w:tr>
-      <w:tr>
-        <w:trPr/>
-        <w:tc>
-          <w:tcPr>
-            <w:tcW w:w="1501" w:type="dxa"/>
-            <w:tcBorders/>
-            <w:shd w:fill="auto" w:val="clear"/>
-            <w:vAlign w:val="center"/>
-          </w:tcPr>
-          <w:p>
-            <w:pPr>
-              <w:pStyle w:val="Normal"/>
-              <w:jc w:val="center"/>
-              <w:rPr>
-                <w:rFonts w:cs="Arial"/>
-                <w:szCs w:val="22"/>
-              </w:rPr>
-            </w:pPr>
-            <w:r>
-              <w:rPr>
-                <w:rFonts w:cs="Arial"/>
-                <w:szCs w:val="22"/>
-              </w:rPr>
-            </w:r>
-          </w:p>
-        </w:tc>
-        <w:tc>
-          <w:tcPr>
-            <w:tcW w:w="7794" w:type="dxa"/>
-            <w:tcBorders/>
-            <w:shd w:fill="auto" w:val="clear"/>
-            <w:vAlign w:val="center"/>
-          </w:tcPr>
-          <w:p>
-            <w:pPr>
-              <w:pStyle w:val="Normal"/>
-              <w:rPr>
-                <w:rFonts w:cs="Arial"/>
-                <w:szCs w:val="22"/>
-              </w:rPr>
-            </w:pPr>
-            <w:r>
-              <w:rPr>
-                <w:rFonts w:cs="Arial"/>
-                <w:szCs w:val="22"/>
-              </w:rPr>
-            </w:r>
-          </w:p>
-        </w:tc>
-        <w:tc>
-          <w:tcPr>
-            <w:tcW w:w="1505" w:type="dxa"/>
-            <w:tcBorders/>
-            <w:shd w:fill="auto" w:val="clear"/>
-            <w:vAlign w:val="center"/>
-          </w:tcPr>
-          <w:p>
-            <w:pPr>
-              <w:pStyle w:val="Normal"/>
-              <w:jc w:val="center"/>
-              <w:rPr>
-                <w:rFonts w:cs="Arial"/>
-                <w:szCs w:val="22"/>
-              </w:rPr>
-            </w:pPr>
-            <w:r>
-              <w:rPr>
-                <w:rFonts w:cs="Arial"/>
-                <w:szCs w:val="22"/>
-              </w:rPr>
-            </w:r>
-          </w:p>
-        </w:tc>
-      </w:tr>
-    </w:tbl>
+    <w:p>
+      <w:pPr>
+        <w:pStyle w:val="DataField11ptSingle"/>
+        <w:rPr/>
+      </w:pPr>
+      <w:r>
+        <w:rPr/>
+      </w:r>
+    </w:p>
+    <w:p>
+      <w:pPr>
+        <w:pStyle w:val="DataField11ptSingle"/>
+        <w:rPr/>
+      </w:pPr>
+      <w:r>
+        <w:rPr/>
+      </w:r>
+    </w:p>
+    <w:p>
+      <w:pPr>
+        <w:pStyle w:val="DataField11ptSingle"/>
+        <w:rPr/>
+      </w:pPr>
+      <w:r>
+        <w:rPr/>
+      </w:r>
+    </w:p>
+    <w:p>
+      <w:pPr>
+        <w:pStyle w:val="DataField11ptSingle"/>
+        <w:rPr/>
+      </w:pPr>
+      <w:r>
+        <w:rPr/>
+      </w:r>
+    </w:p>
+    <w:p>
+      <w:pPr>
+        <w:pStyle w:val="DataField11ptSingle"/>
+        <w:rPr/>
+      </w:pPr>
+      <w:r>
+        <w:rPr/>
+      </w:r>
+    </w:p>
+    <w:p>
+      <w:pPr>
+        <w:pStyle w:val="DataField11ptSingle"/>
+        <w:rPr/>
+      </w:pPr>
+      <w:r>
+        <w:rPr/>
+      </w:r>
+    </w:p>
+    <w:p>
+      <w:pPr>
+        <w:pStyle w:val="DataField11ptSingle"/>
+        <w:rPr/>
+      </w:pPr>
+      <w:r>
+        <w:rPr/>
+      </w:r>
+    </w:p>
+    <w:p>
+      <w:pPr>
+        <w:pStyle w:val="DataField11ptSingle"/>
+        <w:rPr/>
+      </w:pPr>
+      <w:r>
+        <w:rPr/>
+      </w:r>
+    </w:p>
+    <w:p>
+      <w:pPr>
+        <w:pStyle w:val="DataField11ptSingle"/>
+        <w:rPr/>
+      </w:pPr>
+      <w:r>
+        <w:rPr/>
+      </w:r>
+    </w:p>
+    <w:p>
+      <w:pPr>
+        <w:pStyle w:val="DataField11ptSingle"/>
+        <w:rPr/>
+      </w:pPr>
+      <w:r>
+        <w:rPr/>
+      </w:r>
+    </w:p>
+    <w:p>
+      <w:pPr>
+        <w:pStyle w:val="DataField11ptSingle"/>
+        <w:rPr/>
+      </w:pPr>
+      <w:r>
+        <w:rPr/>
+      </w:r>
+    </w:p>
+    <w:p>
+      <w:pPr>
+        <w:pStyle w:val="DataField11ptSingle"/>
+        <w:rPr/>
+      </w:pPr>
+      <w:r>
+        <w:rPr/>
+      </w:r>
+    </w:p>
+    <w:p>
+      <w:pPr>
+        <w:pStyle w:val="DataField11ptSingle"/>
+        <w:rPr/>
+      </w:pPr>
+      <w:r>
+        <w:rPr/>
+      </w:r>
+    </w:p>
+    <w:p>
+      <w:pPr>
+        <w:pStyle w:val="DataField11ptSingle"/>
+        <w:rPr/>
+      </w:pPr>
+      <w:r>
+        <w:rPr/>
+      </w:r>
+    </w:p>
+    <w:p>
+      <w:pPr>
+        <w:pStyle w:val="DataField11ptSingle"/>
+        <w:rPr/>
+      </w:pPr>
+      <w:r>
+        <w:rPr/>
+      </w:r>
+    </w:p>
     <w:p>
       <w:pPr>
         <w:pStyle w:val="DataField11ptSingle"/>
@@ -2872,7 +3595,7 @@
       </w:r>
     </w:p>
     <w:sectPr>
-      <w:headerReference w:type="default" r:id="rId2"/>
+      <w:headerReference w:type="default" r:id="rId4"/>
       <w:type w:val="nextPage"/>
       <w:pgSz w:w="12240" w:h="15840"/>
       <w:pgMar w:left="720" w:right="720" w:header="0" w:top="720" w:footer="0" w:bottom="720" w:gutter="0"/>
@@ -3427,6 +4150,13 @@
       <w:szCs w:val="24"/>
     </w:rPr>
   </w:style>
+  <w:style w:type="character" w:styleId="SourceText">
+    <w:name w:val="Source Text"/>
+    <w:qFormat/>
+    <w:rPr>
+      <w:rFonts w:ascii="Liberation Mono" w:hAnsi="Liberation Mono" w:eastAsia="Liberation Mono" w:cs="Liberation Mono"/>
+    </w:rPr>
+  </w:style>
   <w:style w:type="paragraph" w:styleId="Heading">
     <w:name w:val="Heading"/>
     <w:basedOn w:val="Normal"/>
@@ -3637,7 +4367,7 @@
     <w:basedOn w:val="Normal"/>
     <w:pPr>
       <w:tabs>
-        <w:tab w:val="clear" w:pos="360"/>
+        <w:tab w:val="clear" w:pos="720"/>
         <w:tab w:val="center" w:pos="4320" w:leader="none"/>
         <w:tab w:val="right" w:pos="8640" w:leader="none"/>
       </w:tabs>
@@ -3681,7 +4411,7 @@
     <w:qFormat/>
     <w:pPr>
       <w:tabs>
-        <w:tab w:val="clear" w:pos="360"/>
+        <w:tab w:val="clear" w:pos="720"/>
         <w:tab w:val="left" w:pos="270" w:leader="none"/>
       </w:tabs>
     </w:pPr>
@@ -3823,7 +4553,7 @@
     <w:rsid w:val="00cb1d25"/>
     <w:pPr>
       <w:tabs>
-        <w:tab w:val="clear" w:pos="360"/>
+        <w:tab w:val="clear" w:pos="720"/>
         <w:tab w:val="center" w:pos="5490" w:leader="none"/>
         <w:tab w:val="right" w:pos="10980" w:leader="none"/>
       </w:tabs>

</xml_diff>